<commit_message>
added server services to report
</commit_message>
<xml_diff>
--- a/report.docx
+++ b/report.docx
@@ -1,6 +1,6 @@
 
 <file path=word/document.xml><?xml version="1.0" encoding="utf-8"?>
-<w:document xmlns:wpc="http://schemas.microsoft.com/office/word/2010/wordprocessingCanvas" xmlns:cx="http://schemas.microsoft.com/office/drawing/2014/chartex" xmlns:cx1="http://schemas.microsoft.com/office/drawing/2015/9/8/chartex" xmlns:cx2="http://schemas.microsoft.com/office/drawing/2015/10/21/chartex" xmlns:cx3="http://schemas.microsoft.com/office/drawing/2016/5/9/chartex" xmlns:cx4="http://schemas.microsoft.com/office/drawing/2016/5/10/chartex" xmlns:cx5="http://schemas.microsoft.com/office/drawing/2016/5/11/chartex" xmlns:cx6="http://schemas.microsoft.com/office/drawing/2016/5/12/chartex" xmlns:cx7="http://schemas.microsoft.com/office/drawing/2016/5/13/chartex" xmlns:cx8="http://schemas.microsoft.com/office/drawing/2016/5/14/chartex" xmlns:mc="http://schemas.openxmlformats.org/markup-compatibility/2006" xmlns:aink="http://schemas.microsoft.com/office/drawing/2016/ink" xmlns:am3d="http://schemas.microsoft.com/office/drawing/2017/model3d" xmlns:o="urn:schemas-microsoft-com:office:office" xmlns:r="http://schemas.openxmlformats.org/officeDocument/2006/relationships" xmlns:m="http://schemas.openxmlformats.org/officeDocument/2006/math" xmlns:v="urn:schemas-microsoft-com:vml" xmlns:wp14="http://schemas.microsoft.com/office/word/2010/wordprocessingDrawing" xmlns:wp="http://schemas.openxmlformats.org/drawingml/2006/wordprocessingDrawing" xmlns:w10="urn:schemas-microsoft-com:office:word" xmlns:w="http://schemas.openxmlformats.org/wordprocessingml/2006/main" xmlns:w14="http://schemas.microsoft.com/office/word/2010/wordml" xmlns:w15="http://schemas.microsoft.com/office/word/2012/wordml" xmlns:w16cid="http://schemas.microsoft.com/office/word/2016/wordml/cid" xmlns:w16se="http://schemas.microsoft.com/office/word/2015/wordml/symex" xmlns:wpg="http://schemas.microsoft.com/office/word/2010/wordprocessingGroup" xmlns:wpi="http://schemas.microsoft.com/office/word/2010/wordprocessingInk" xmlns:wne="http://schemas.microsoft.com/office/word/2006/wordml" xmlns:wps="http://schemas.microsoft.com/office/word/2010/wordprocessingShape" mc:Ignorable="w14 w15 w16se w16cid wp14">
+<w:document xmlns:wpc="http://schemas.microsoft.com/office/word/2010/wordprocessingCanvas" xmlns:cx="http://schemas.microsoft.com/office/drawing/2014/chartex" xmlns:cx1="http://schemas.microsoft.com/office/drawing/2015/9/8/chartex" xmlns:mc="http://schemas.openxmlformats.org/markup-compatibility/2006" xmlns:o="urn:schemas-microsoft-com:office:office" xmlns:r="http://schemas.openxmlformats.org/officeDocument/2006/relationships" xmlns:m="http://schemas.openxmlformats.org/officeDocument/2006/math" xmlns:v="urn:schemas-microsoft-com:vml" xmlns:wp14="http://schemas.microsoft.com/office/word/2010/wordprocessingDrawing" xmlns:wp="http://schemas.openxmlformats.org/drawingml/2006/wordprocessingDrawing" xmlns:w10="urn:schemas-microsoft-com:office:word" xmlns:w="http://schemas.openxmlformats.org/wordprocessingml/2006/main" xmlns:w14="http://schemas.microsoft.com/office/word/2010/wordml" xmlns:w15="http://schemas.microsoft.com/office/word/2012/wordml" xmlns:w16se="http://schemas.microsoft.com/office/word/2015/wordml/symex" xmlns:wpg="http://schemas.microsoft.com/office/word/2010/wordprocessingGroup" xmlns:wpi="http://schemas.microsoft.com/office/word/2010/wordprocessingInk" xmlns:wne="http://schemas.microsoft.com/office/word/2006/wordml" xmlns:wps="http://schemas.microsoft.com/office/word/2010/wordprocessingShape" mc:Ignorable="w14 w15 w16se wp14">
   <w:body>
     <w:sdt>
       <w:sdtPr>
@@ -3249,15 +3249,7 @@
         </w:sdtContent>
       </w:sdt>
       <w:r>
-        <w:t xml:space="preserve">. The stealing strategy argument shows that m, n, k game in which player two can have a strategy which ensures they win. As these games have finite size the game is convergent, all games finish after some number of moves, the max number of moves available being m x n. They are also zero-sum games as there is only three possible end state a win, loss or draw. Moreover, these games have perfect information and are stochastic, this makes them great candidates for tree searching techniques such as monte </w:t>
-      </w:r>
-      <w:proofErr w:type="spellStart"/>
-      <w:r>
-        <w:t>carlo</w:t>
-      </w:r>
-      <w:proofErr w:type="spellEnd"/>
-      <w:r>
-        <w:t>, or depth first search.</w:t>
+        <w:t>. The stealing strategy argument shows that m, n, k game in which player two can have a strategy which ensures they win. As these games have finite size the game is convergent, all games finish after some number of moves, the max number of moves available being m x n. They are also zero-sum games as there is only three possible end state a win, loss or draw. Moreover, these games have perfect information and are stochastic, this makes them great candidates for tree searching techniques such as monte carlo, or depth first search.</w:t>
       </w:r>
     </w:p>
     <w:p>
@@ -3328,15 +3320,7 @@
         <w:t xml:space="preserve"> known </w:t>
       </w:r>
       <w:r>
-        <w:t xml:space="preserve">collectively as Dynamic Game Difficulty Balancing (DGDB). This is a process which measures a player’s ability in some form, whether it is accuracy in a First-Person Shooter or number of pieces won or lost in a board game. The data collected is then used to modify parameters </w:t>
-      </w:r>
-      <w:proofErr w:type="gramStart"/>
-      <w:r>
-        <w:t>in an attempt to</w:t>
-      </w:r>
-      <w:proofErr w:type="gramEnd"/>
-      <w:r>
-        <w:t xml:space="preserve"> keep players entertained. </w:t>
+        <w:t xml:space="preserve">collectively as Dynamic Game Difficulty Balancing (DGDB). This is a process which measures a player’s ability in some form, whether it is accuracy in a First-Person Shooter or number of pieces won or lost in a board game. The data collected is then used to modify parameters in an attempt to keep players entertained. </w:t>
       </w:r>
       <w:r>
         <w:t xml:space="preserve">There are many </w:t>
@@ -3482,15 +3466,7 @@
         <w:t xml:space="preserve"> level results in games which are not fun to play. Therefore, it is important to have AI which can satisfy players from both sides of the spectrum.</w:t>
       </w:r>
       <w:r>
-        <w:t xml:space="preserve"> Moreover, dynamic difficulty AI </w:t>
-      </w:r>
-      <w:proofErr w:type="gramStart"/>
-      <w:r>
-        <w:t>in particular has</w:t>
-      </w:r>
-      <w:proofErr w:type="gramEnd"/>
-      <w:r>
-        <w:t xml:space="preserve"> been shown to increase the players enjoyment of games, specifically in a Real Time Strategy game</w:t>
+        <w:t xml:space="preserve"> Moreover, dynamic difficulty AI in particular has been shown to increase the players enjoyment of games, specifically in a Real Time Strategy game</w:t>
       </w:r>
       <w:sdt>
         <w:sdtPr>
@@ -3575,21 +3551,13 @@
         <w:t xml:space="preserve">more appropriate level for the human player. </w:t>
       </w:r>
       <w:r>
-        <w:t xml:space="preserve">For example “High-Fitness Penalising” is a system which gives higher rewards to mediocre moves instead </w:t>
-      </w:r>
-      <w:proofErr w:type="gramStart"/>
-      <w:r>
-        <w:t xml:space="preserve">of </w:t>
+        <w:t xml:space="preserve">For example “High-Fitness Penalising” is a system which gives higher rewards to mediocre moves instead of </w:t>
       </w:r>
       <w:r>
         <w:t xml:space="preserve"> </w:t>
       </w:r>
       <w:r>
-        <w:t>on</w:t>
-      </w:r>
-      <w:proofErr w:type="gramEnd"/>
-      <w:r>
-        <w:t xml:space="preserve"> how well the AI system is doing </w:t>
+        <w:t xml:space="preserve">on how well the AI system is doing </w:t>
       </w:r>
       <w:sdt>
         <w:sdtPr>
@@ -3755,15 +3723,7 @@
         <w:t>sses and draws respectfully and n is the number of games played.</w:t>
       </w:r>
       <w:r>
-        <w:t xml:space="preserve"> The idea of artificial stupidity is also mentioned in Tan et </w:t>
-      </w:r>
-      <w:proofErr w:type="spellStart"/>
-      <w:r>
-        <w:t>al’s</w:t>
-      </w:r>
-      <w:proofErr w:type="spellEnd"/>
-      <w:r>
-        <w:t xml:space="preserve"> work. This is an AI system which makes plausible mistakes intentionally to help make the game more entertaining </w:t>
+        <w:t xml:space="preserve"> The idea of artificial stupidity is also mentioned in Tan et al’s work. This is an AI system which makes plausible mistakes intentionally to help make the game more entertaining </w:t>
       </w:r>
       <w:sdt>
         <w:sdtPr>
@@ -3814,15 +3774,7 @@
         <w:t>Lidén</w:t>
       </w:r>
       <w:r>
-        <w:t xml:space="preserve"> talks about AI in the context of an </w:t>
-      </w:r>
-      <w:proofErr w:type="gramStart"/>
-      <w:r>
-        <w:t>FPS</w:t>
-      </w:r>
-      <w:proofErr w:type="gramEnd"/>
-      <w:r>
-        <w:t xml:space="preserve"> however. These include: </w:t>
+        <w:t xml:space="preserve"> talks about AI in the context of an FPS however. These include: </w:t>
       </w:r>
     </w:p>
     <w:p>
@@ -3931,15 +3883,7 @@
         <w:t>The way it does this is by building up the tree asymmetrically</w:t>
       </w:r>
       <w:r>
-        <w:t xml:space="preserve">, focusing on more promising sub trees and ignoring </w:t>
-      </w:r>
-      <w:proofErr w:type="gramStart"/>
-      <w:r>
-        <w:t>less</w:t>
-      </w:r>
-      <w:proofErr w:type="gramEnd"/>
-      <w:r>
-        <w:t xml:space="preserve"> promising ones, and more </w:t>
+        <w:t xml:space="preserve">, focusing on more promising sub trees and ignoring less promising ones, and more </w:t>
       </w:r>
       <w:r>
         <w:lastRenderedPageBreak/>
@@ -4020,6 +3964,7 @@
       <w:r>
         <w:rPr>
           <w:noProof/>
+          <w:lang w:eastAsia="en-GB"/>
         </w:rPr>
         <w:drawing>
           <wp:anchor distT="0" distB="0" distL="114300" distR="114300" simplePos="0" relativeHeight="251664384" behindDoc="0" locked="0" layoutInCell="1" allowOverlap="1" wp14:anchorId="7BB49D47" wp14:editId="259312C0">
@@ -4128,9 +4073,6 @@
         <w:br/>
       </w:r>
       <m:oMathPara>
-        <m:oMathParaPr>
-          <m:jc m:val="center"/>
-        </m:oMathParaPr>
         <m:oMath>
           <m:r>
             <m:rPr>
@@ -4310,12 +4252,6 @@
     </w:p>
     <w:p>
       <w:pPr>
-        <w:pStyle w:val="dissheading"/>
-        <w:ind w:left="360"/>
-      </w:pPr>
-    </w:p>
-    <w:p>
-      <w:pPr>
         <w:pStyle w:val="disspara"/>
       </w:pPr>
       <w:r>
@@ -4365,15 +4301,7 @@
         <w:t xml:space="preserve"> is the </w:t>
       </w:r>
       <w:r>
-        <w:t xml:space="preserve">reward for node </w:t>
-      </w:r>
-      <w:proofErr w:type="spellStart"/>
-      <w:r>
-        <w:t>i</w:t>
-      </w:r>
-      <w:proofErr w:type="spellEnd"/>
-      <w:r>
-        <w:t xml:space="preserve">, C is some constant, typically it is </w:t>
+        <w:t xml:space="preserve">reward for node i, C is some constant, typically it is </w:t>
       </w:r>
       <m:oMath>
         <m:rad>
@@ -4404,23 +4332,7 @@
         </m:rad>
       </m:oMath>
       <w:r>
-        <w:t xml:space="preserve"> in a pure monte </w:t>
-      </w:r>
-      <w:proofErr w:type="spellStart"/>
-      <w:r>
-        <w:t>carlo</w:t>
-      </w:r>
-      <w:proofErr w:type="spellEnd"/>
-      <w:r>
-        <w:t xml:space="preserve"> implementation, N is the number of visits the parent node of </w:t>
-      </w:r>
-      <w:proofErr w:type="spellStart"/>
-      <w:r>
-        <w:t>i</w:t>
-      </w:r>
-      <w:proofErr w:type="spellEnd"/>
-      <w:r>
-        <w:t xml:space="preserve"> and </w:t>
+        <w:t xml:space="preserve"> in a pure monte carlo implementation, N is the number of visits the parent node of i and </w:t>
       </w:r>
       <m:oMath>
         <m:sSub>
@@ -4451,77 +4363,10 @@
         </m:sSub>
       </m:oMath>
       <w:r>
-        <w:t xml:space="preserve"> is the number of visits to the node </w:t>
-      </w:r>
-      <w:proofErr w:type="spellStart"/>
-      <w:r>
-        <w:t>i</w:t>
-      </w:r>
-      <w:proofErr w:type="spellEnd"/>
-      <w:r>
-        <w:t xml:space="preserve">. </w:t>
+        <w:t xml:space="preserve"> is the number of visits to the node i. </w:t>
       </w:r>
       <w:r>
         <w:t>This formula balances out the exploitation of a node, the first term, against the exploration of a node. This ensures that nodes are visited at least once.</w:t>
-      </w:r>
-    </w:p>
-    <w:p>
-      <w:pPr>
-        <w:pStyle w:val="disspara"/>
-      </w:pPr>
-    </w:p>
-    <w:p>
-      <w:pPr>
-        <w:pStyle w:val="dissheading"/>
-        <w:ind w:left="360" w:hanging="360"/>
-      </w:pPr>
-    </w:p>
-    <w:p>
-      <w:pPr>
-        <w:pStyle w:val="dissheading"/>
-        <w:ind w:left="360" w:hanging="360"/>
-      </w:pPr>
-    </w:p>
-    <w:p>
-      <w:pPr>
-        <w:pStyle w:val="dissheading"/>
-        <w:ind w:left="360" w:hanging="360"/>
-      </w:pPr>
-    </w:p>
-    <w:p>
-      <w:pPr>
-        <w:pStyle w:val="dissheading"/>
-        <w:ind w:left="360" w:hanging="360"/>
-      </w:pPr>
-    </w:p>
-    <w:p>
-      <w:pPr>
-        <w:pStyle w:val="dissheading"/>
-        <w:ind w:left="360" w:hanging="360"/>
-      </w:pPr>
-    </w:p>
-    <w:p>
-      <w:pPr>
-        <w:pStyle w:val="dissheading"/>
-        <w:ind w:left="360" w:hanging="360"/>
-      </w:pPr>
-    </w:p>
-    <w:p>
-      <w:pPr>
-        <w:rPr>
-          <w:rFonts w:asciiTheme="majorHAnsi" w:eastAsiaTheme="majorEastAsia" w:hAnsiTheme="majorHAnsi" w:cstheme="majorBidi"/>
-          <w:color w:val="262626" w:themeColor="text1" w:themeTint="D9"/>
-          <w:sz w:val="36"/>
-          <w:szCs w:val="28"/>
-          <w14:textOutline w14:w="12700" w14:cap="rnd" w14:cmpd="sng" w14:algn="ctr">
-            <w14:noFill/>
-            <w14:prstDash w14:val="solid"/>
-            <w14:bevel/>
-          </w14:textOutline>
-        </w:rPr>
-      </w:pPr>
-      <w:r>
-        <w:br w:type="page"/>
       </w:r>
     </w:p>
     <w:p>
@@ -4582,6 +4427,7 @@
       <w:r>
         <w:rPr>
           <w:noProof/>
+          <w:lang w:eastAsia="en-GB"/>
         </w:rPr>
         <mc:AlternateContent>
           <mc:Choice Requires="wps">
@@ -4632,25 +4478,69 @@
                             <w:r>
                               <w:t xml:space="preserve">Figure </w:t>
                             </w:r>
-                            <w:fldSimple w:instr=" STYLEREF 1 \s ">
-                              <w:r>
-                                <w:rPr>
-                                  <w:noProof/>
-                                </w:rPr>
-                                <w:t>0</w:t>
-                              </w:r>
-                            </w:fldSimple>
+                            <w:r>
+                              <w:rPr>
+                                <w:noProof/>
+                              </w:rPr>
+                              <w:fldChar w:fldCharType="begin"/>
+                            </w:r>
+                            <w:r>
+                              <w:rPr>
+                                <w:noProof/>
+                              </w:rPr>
+                              <w:instrText xml:space="preserve"> STYLEREF 1 \s </w:instrText>
+                            </w:r>
+                            <w:r>
+                              <w:rPr>
+                                <w:noProof/>
+                              </w:rPr>
+                              <w:fldChar w:fldCharType="separate"/>
+                            </w:r>
+                            <w:r>
+                              <w:rPr>
+                                <w:noProof/>
+                              </w:rPr>
+                              <w:t>0</w:t>
+                            </w:r>
+                            <w:r>
+                              <w:rPr>
+                                <w:noProof/>
+                              </w:rPr>
+                              <w:fldChar w:fldCharType="end"/>
+                            </w:r>
                             <w:r>
                               <w:noBreakHyphen/>
                             </w:r>
-                            <w:fldSimple w:instr=" SEQ Figure \* ARABIC \s 1 ">
-                              <w:r>
-                                <w:rPr>
-                                  <w:noProof/>
-                                </w:rPr>
-                                <w:t>1</w:t>
-                              </w:r>
-                            </w:fldSimple>
+                            <w:r>
+                              <w:rPr>
+                                <w:noProof/>
+                              </w:rPr>
+                              <w:fldChar w:fldCharType="begin"/>
+                            </w:r>
+                            <w:r>
+                              <w:rPr>
+                                <w:noProof/>
+                              </w:rPr>
+                              <w:instrText xml:space="preserve"> SEQ Figure \* ARABIC \s 1 </w:instrText>
+                            </w:r>
+                            <w:r>
+                              <w:rPr>
+                                <w:noProof/>
+                              </w:rPr>
+                              <w:fldChar w:fldCharType="separate"/>
+                            </w:r>
+                            <w:r>
+                              <w:rPr>
+                                <w:noProof/>
+                              </w:rPr>
+                              <w:t>1</w:t>
+                            </w:r>
+                            <w:r>
+                              <w:rPr>
+                                <w:noProof/>
+                              </w:rPr>
+                              <w:fldChar w:fldCharType="end"/>
+                            </w:r>
                             <w:r>
                               <w:t xml:space="preserve"> Agile Development Cycle</w:t>
                             </w:r>
@@ -4690,25 +4580,69 @@
                       <w:r>
                         <w:t xml:space="preserve">Figure </w:t>
                       </w:r>
-                      <w:fldSimple w:instr=" STYLEREF 1 \s ">
-                        <w:r>
-                          <w:rPr>
-                            <w:noProof/>
-                          </w:rPr>
-                          <w:t>0</w:t>
-                        </w:r>
-                      </w:fldSimple>
+                      <w:r>
+                        <w:rPr>
+                          <w:noProof/>
+                        </w:rPr>
+                        <w:fldChar w:fldCharType="begin"/>
+                      </w:r>
+                      <w:r>
+                        <w:rPr>
+                          <w:noProof/>
+                        </w:rPr>
+                        <w:instrText xml:space="preserve"> STYLEREF 1 \s </w:instrText>
+                      </w:r>
+                      <w:r>
+                        <w:rPr>
+                          <w:noProof/>
+                        </w:rPr>
+                        <w:fldChar w:fldCharType="separate"/>
+                      </w:r>
+                      <w:r>
+                        <w:rPr>
+                          <w:noProof/>
+                        </w:rPr>
+                        <w:t>0</w:t>
+                      </w:r>
+                      <w:r>
+                        <w:rPr>
+                          <w:noProof/>
+                        </w:rPr>
+                        <w:fldChar w:fldCharType="end"/>
+                      </w:r>
                       <w:r>
                         <w:noBreakHyphen/>
                       </w:r>
-                      <w:fldSimple w:instr=" SEQ Figure \* ARABIC \s 1 ">
-                        <w:r>
-                          <w:rPr>
-                            <w:noProof/>
-                          </w:rPr>
-                          <w:t>1</w:t>
-                        </w:r>
-                      </w:fldSimple>
+                      <w:r>
+                        <w:rPr>
+                          <w:noProof/>
+                        </w:rPr>
+                        <w:fldChar w:fldCharType="begin"/>
+                      </w:r>
+                      <w:r>
+                        <w:rPr>
+                          <w:noProof/>
+                        </w:rPr>
+                        <w:instrText xml:space="preserve"> SEQ Figure \* ARABIC \s 1 </w:instrText>
+                      </w:r>
+                      <w:r>
+                        <w:rPr>
+                          <w:noProof/>
+                        </w:rPr>
+                        <w:fldChar w:fldCharType="separate"/>
+                      </w:r>
+                      <w:r>
+                        <w:rPr>
+                          <w:noProof/>
+                        </w:rPr>
+                        <w:t>1</w:t>
+                      </w:r>
+                      <w:r>
+                        <w:rPr>
+                          <w:noProof/>
+                        </w:rPr>
+                        <w:fldChar w:fldCharType="end"/>
+                      </w:r>
                       <w:r>
                         <w:t xml:space="preserve"> Agile Development Cycle</w:t>
                       </w:r>
@@ -4724,6 +4658,7 @@
       <w:r>
         <w:rPr>
           <w:noProof/>
+          <w:lang w:eastAsia="en-GB"/>
         </w:rPr>
         <w:drawing>
           <wp:anchor distT="0" distB="0" distL="114300" distR="114300" simplePos="0" relativeHeight="251659264" behindDoc="0" locked="0" layoutInCell="1" allowOverlap="1" wp14:anchorId="10BB1B9A" wp14:editId="4A3B14FC">
@@ -4760,23 +4695,7 @@
         <w:t xml:space="preserve"> </w:t>
       </w:r>
       <w:r>
-        <w:t xml:space="preserve">(see figure 1), so the product better reflects the wants and needs of the client. The cycle that was used in the development of this system is on the simpler side as the project does not have the industrial scope that is normally paired with this type of development. However, the advantage of the Agile development cycle is that, unlike waterfall, it allows for requirements to be updated during the entire development process. Frameworks are normally used in conjunction with Agile to help developers maintain the work load and make sure all tasks are completed. The tool that was used in this project is Azure </w:t>
-      </w:r>
-      <w:proofErr w:type="spellStart"/>
-      <w:r>
-        <w:t>Devops</w:t>
-      </w:r>
-      <w:proofErr w:type="spellEnd"/>
-      <w:r>
-        <w:t xml:space="preserve">. Azure </w:t>
-      </w:r>
-      <w:proofErr w:type="spellStart"/>
-      <w:r>
-        <w:t>devops</w:t>
-      </w:r>
-      <w:proofErr w:type="spellEnd"/>
-      <w:r>
-        <w:t xml:space="preserve"> maintained the work board, this contained all work completed and work to be completed, known as the backlogs, and allowed me to quickly and easily check what was next to be done. The use of these tools is not necessary in agile but by having them a development team can better manage their weekly work load and better assign resources to the tasks that need it. The Build step could be farther broken down into another cyclical development cycle, that being Test Drive Development (TDD). The TDD cycle is a simple one but is designed to make code flexible and robust. It is intended for paired programming but as the process creates a system with high test coverage and gives the developer much higher confidence in the code it was used for this project. Along with its other benefits TDD allows code to be </w:t>
+        <w:t xml:space="preserve">(see figure 1), so the product better reflects the wants and needs of the client. The cycle that was used in the development of this system is on the simpler side as the project does not have the industrial scope that is normally paired with this type of development. However, the advantage of the Agile development cycle is that, unlike waterfall, it allows for requirements to be updated during the entire development process. Frameworks are normally used in conjunction with Agile to help developers maintain the work load and make sure all tasks are completed. The tool that was used in this project is Azure Devops. Azure devops maintained the work board, this contained all work completed and work to be completed, known as the backlogs, and allowed me to quickly and easily check what was next to be done. The use of these tools is not necessary in agile but by having them a development team can better manage their weekly work load and better assign resources to the tasks that need it. The Build step could be farther broken down into another cyclical development cycle, that being Test Drive Development (TDD). The TDD cycle is a simple one but is designed to make code flexible and robust. It is intended for paired programming but as the process creates a system with high test coverage and gives the developer much higher confidence in the code it was used for this project. Along with its other benefits TDD allows code to be </w:t>
       </w:r>
       <w:r>
         <w:lastRenderedPageBreak/>
@@ -4802,15 +4721,7 @@
         <w:t xml:space="preserve">The system will be a web app containing an Angular front end and an Asp.Net Core back end. The choice of a web app was made as this would allow more people to access the application easier as well as have the user experiments take place in the application. The server follows a Layered Architecture with three layers; the controller layer, business layer and the data access layer. </w:t>
       </w:r>
       <w:r>
-        <w:t xml:space="preserve">The layered architecture allows for each layer to be easily changed without disturbing any other layer. It also clearly separates different layers of abstraction such as retrieving data from a database from interacting with the game logic. The system could easily be changed to support different types of databases for example it currently interacts with a SQL </w:t>
-      </w:r>
-      <w:proofErr w:type="gramStart"/>
-      <w:r>
-        <w:t>database</w:t>
-      </w:r>
-      <w:proofErr w:type="gramEnd"/>
-      <w:r>
-        <w:t xml:space="preserve"> but changes could be made to the data access layer to interact with a no-SQL database or some other form of storage. The first two layers also behave as the controller and the model in a Model-View-Controller</w:t>
+        <w:t>The layered architecture allows for each layer to be easily changed without disturbing any other layer. It also clearly separates different layers of abstraction such as retrieving data from a database from interacting with the game logic. The system could easily be changed to support different types of databases for example it currently interacts with a SQL database but changes could be made to the data access layer to interact with a no-SQL database or some other form of storage. The first two layers also behave as the controller and the model in a Model-View-Controller</w:t>
       </w:r>
       <w:r>
         <w:t xml:space="preserve"> (MVC)</w:t>
@@ -4819,15 +4730,7 @@
         <w:t xml:space="preserve"> architecture. </w:t>
       </w:r>
       <w:r>
-        <w:t xml:space="preserve">The View is the HTML front end again the MVC architecture allows for parts of the system to be easily changed </w:t>
-      </w:r>
-      <w:proofErr w:type="gramStart"/>
-      <w:r>
-        <w:t>as long as</w:t>
-      </w:r>
-      <w:proofErr w:type="gramEnd"/>
-      <w:r>
-        <w:t xml:space="preserve"> all concrete classes satisfy the interfaces in the system, this principle is known as “Programming to and Interface”</w:t>
+        <w:t>The View is the HTML front end again the MVC architecture allows for parts of the system to be easily changed as long as all concrete classes satisfy the interfaces in the system, this principle is known as “Programming to and Interface”</w:t>
       </w:r>
       <w:r>
         <w:t xml:space="preserve"> </w:t>
@@ -4836,15 +4739,7 @@
         <w:t xml:space="preserve">(Head First design). </w:t>
       </w:r>
       <w:r>
-        <w:t xml:space="preserve">Lastly the front end uses an Event Driven architecture to communicate between components. This was chosen as being a web application connected to the server through the internet responses from API calls would take an unspecified amount of time to return, as such events are used to signal these returns to any component that is interested in the result. Moreover, as the front end needed to interact with the player, </w:t>
-      </w:r>
-      <w:proofErr w:type="spellStart"/>
-      <w:r>
-        <w:t>eg</w:t>
-      </w:r>
-      <w:proofErr w:type="spellEnd"/>
-      <w:r>
-        <w:t xml:space="preserve"> clicking on the screen (an interaction which is easily modelled with events), an event driven architecture was a good solution to all these problems. </w:t>
+        <w:t xml:space="preserve">Lastly the front end uses an Event Driven architecture to communicate between components. This was chosen as being a web application connected to the server through the internet responses from API calls would take an unspecified amount of time to return, as such events are used to signal these returns to any component that is interested in the result. Moreover, as the front end needed to interact with the player, eg clicking on the screen (an interaction which is easily modelled with events), an event driven architecture was a good solution to all these problems. </w:t>
       </w:r>
     </w:p>
     <w:p>
@@ -4875,13 +4770,9 @@
       <w:pPr>
         <w:pStyle w:val="Heading2"/>
       </w:pPr>
-    </w:p>
-    <w:p>
-      <w:pPr>
-        <w:pStyle w:val="Heading2"/>
-      </w:pPr>
       <w:bookmarkStart w:id="9" w:name="_Toc3401201"/>
       <w:r>
+        <w:lastRenderedPageBreak/>
         <w:t>Observer</w:t>
       </w:r>
       <w:bookmarkEnd w:id="9"/>
@@ -5024,6 +4915,7 @@
       <w:r>
         <w:rPr>
           <w:noProof/>
+          <w:lang w:eastAsia="en-GB"/>
         </w:rPr>
         <w:drawing>
           <wp:anchor distT="0" distB="0" distL="114300" distR="114300" simplePos="0" relativeHeight="251665408" behindDoc="0" locked="0" layoutInCell="1" allowOverlap="1" wp14:anchorId="6BF60BA0" wp14:editId="5EC61D6D">
@@ -5079,23 +4971,7 @@
         <w:t xml:space="preserve">In this example of the composite design pattern the </w:t>
       </w:r>
       <w:r>
-        <w:t xml:space="preserve">Leaf class is the tile and the composite class is the </w:t>
-      </w:r>
-      <w:proofErr w:type="spellStart"/>
-      <w:r>
-        <w:t>TicTacToe</w:t>
-      </w:r>
-      <w:proofErr w:type="spellEnd"/>
-      <w:r>
-        <w:t xml:space="preserve"> class. The component that obscures this implementation from the client is the </w:t>
-      </w:r>
-      <w:proofErr w:type="spellStart"/>
-      <w:r>
-        <w:t>BoardGame</w:t>
-      </w:r>
-      <w:proofErr w:type="spellEnd"/>
-      <w:r>
-        <w:t xml:space="preserve"> interface which does not reference itself.</w:t>
+        <w:t>Leaf class is the tile and the composite class is the TicTacToe class. The component that obscures this implementation from the client is the BoardGame interface which does not reference itself.</w:t>
       </w:r>
     </w:p>
     <w:p>
@@ -5115,6 +4991,7 @@
       <w:r>
         <w:rPr>
           <w:noProof/>
+          <w:lang w:eastAsia="en-GB"/>
         </w:rPr>
         <w:drawing>
           <wp:anchor distT="0" distB="0" distL="114300" distR="114300" simplePos="0" relativeHeight="251662336" behindDoc="1" locked="0" layoutInCell="1" allowOverlap="1" wp14:anchorId="33A544CF" wp14:editId="04795FB5">
@@ -5185,31 +5062,7 @@
       </w:r>
       <w:r>
         <w:lastRenderedPageBreak/>
-        <w:t xml:space="preserve">over from the game itself, while also allowing the win checking to be better tested. The chain components in that example were a </w:t>
-      </w:r>
-      <w:proofErr w:type="spellStart"/>
-      <w:r>
-        <w:t>VerticalWinChecker</w:t>
-      </w:r>
-      <w:proofErr w:type="spellEnd"/>
-      <w:r>
-        <w:t xml:space="preserve">, </w:t>
-      </w:r>
-      <w:proofErr w:type="spellStart"/>
-      <w:r>
-        <w:t>HorizontalWinChecker</w:t>
-      </w:r>
-      <w:proofErr w:type="spellEnd"/>
-      <w:r>
-        <w:t xml:space="preserve"> and a </w:t>
-      </w:r>
-      <w:proofErr w:type="spellStart"/>
-      <w:r>
-        <w:t>DiagonalWinChecker</w:t>
-      </w:r>
-      <w:proofErr w:type="spellEnd"/>
-      <w:r>
-        <w:t>, which checked for a win condition vertically, horizontally and diagonally respectively. This allowed the problem to be broken down into manageable pieces and avoid multiple if else blocks.</w:t>
+        <w:t>over from the game itself, while also allowing the win checking to be better tested. The chain components in that example were a VerticalWinChecker, HorizontalWinChecker and a DiagonalWinChecker, which checked for a win condition vertically, horizontally and diagonally respectively. This allowed the problem to be broken down into manageable pieces and avoid multiple if else blocks.</w:t>
       </w:r>
       <w:r>
         <w:t xml:space="preserve"> As a creational patter it is used when objects arrive to the </w:t>
@@ -5414,108 +5267,29 @@
         <w:t xml:space="preserve">AI Players were not implemented on the client side, they ran on the server as to not have the performance of the clients machine impact their performance. To maintain the information of which players where playing a game the players were enumerated and the enumerated value was sent along with the board to the server where the correct player could make its’ move. </w:t>
       </w:r>
       <w:r>
-        <w:t xml:space="preserve">The classes involved in the model are the </w:t>
-      </w:r>
-      <w:proofErr w:type="spellStart"/>
-      <w:r>
-        <w:t>TicTacToe</w:t>
-      </w:r>
-      <w:proofErr w:type="spellEnd"/>
-      <w:r>
-        <w:t xml:space="preserve"> class and the Tile class, both of which implement the </w:t>
-      </w:r>
-      <w:proofErr w:type="spellStart"/>
-      <w:r>
-        <w:t>BoardGame</w:t>
-      </w:r>
-      <w:proofErr w:type="spellEnd"/>
-      <w:r>
-        <w:t xml:space="preserve"> </w:t>
+        <w:t xml:space="preserve">The classes involved in the model are the TicTacToe class and the Tile class, both of which implement the BoardGame </w:t>
       </w:r>
       <w:r>
         <w:lastRenderedPageBreak/>
-        <w:t xml:space="preserve">interface but the </w:t>
-      </w:r>
-      <w:proofErr w:type="spellStart"/>
-      <w:r>
-        <w:t>TicTacToe</w:t>
-      </w:r>
-      <w:proofErr w:type="spellEnd"/>
-      <w:r>
-        <w:t xml:space="preserve"> class also extends the </w:t>
-      </w:r>
-      <w:proofErr w:type="spellStart"/>
-      <w:r>
-        <w:t>CompositeGame</w:t>
-      </w:r>
-      <w:proofErr w:type="spellEnd"/>
-      <w:r>
-        <w:t xml:space="preserve"> class which is where it derives its’ composite behaviour. The </w:t>
-      </w:r>
-      <w:proofErr w:type="spellStart"/>
-      <w:r>
-        <w:t>BoardGame</w:t>
-      </w:r>
-      <w:proofErr w:type="spellEnd"/>
-      <w:r>
-        <w:t xml:space="preserve"> interface defines only a handful of methods, the most </w:t>
-      </w:r>
-      <w:r>
-        <w:t xml:space="preserve">important of which are the </w:t>
-      </w:r>
-      <w:proofErr w:type="spellStart"/>
-      <w:r>
-        <w:t>makeMove</w:t>
-      </w:r>
-      <w:proofErr w:type="spellEnd"/>
-      <w:r>
-        <w:t xml:space="preserve"> and the </w:t>
-      </w:r>
-      <w:proofErr w:type="spellStart"/>
+        <w:t xml:space="preserve">interface but the TicTacToe class also extends the CompositeGame class which is where it derives its’ composite behaviour. The BoardGame interface defines only a handful of methods, the most </w:t>
+      </w:r>
+      <w:r>
+        <w:t xml:space="preserve">important of which are the makeMove and the </w:t>
+      </w:r>
       <w:r>
         <w:t>getAvailableMoves</w:t>
       </w:r>
-      <w:proofErr w:type="spellEnd"/>
-      <w:r>
-        <w:t xml:space="preserve">. Both these methods take advantage of the composite nature of the </w:t>
-      </w:r>
-      <w:proofErr w:type="spellStart"/>
-      <w:r>
-        <w:t>TicTacToe</w:t>
-      </w:r>
-      <w:proofErr w:type="spellEnd"/>
-      <w:r>
-        <w:t xml:space="preserve"> class to allow code to be more concise and maintainable. </w:t>
-      </w:r>
-      <w:proofErr w:type="spellStart"/>
-      <w:r>
-        <w:t>getAvailableMoves</w:t>
-      </w:r>
-      <w:proofErr w:type="spellEnd"/>
-      <w:r>
-        <w:t xml:space="preserve"> </w:t>
-      </w:r>
-      <w:proofErr w:type="gramStart"/>
-      <w:r>
-        <w:t>in particular</w:t>
-      </w:r>
-      <w:r>
-        <w:t xml:space="preserve"> takes</w:t>
-      </w:r>
-      <w:proofErr w:type="gramEnd"/>
-      <w:r>
-        <w:t xml:space="preserve"> advantage of the composite design pattern, by treating </w:t>
-      </w:r>
-      <w:r>
-        <w:t xml:space="preserve">nested components identically no concession needs to be made for leaf components, the </w:t>
-      </w:r>
-      <w:proofErr w:type="spellStart"/>
-      <w:r>
-        <w:t>TicTacToe</w:t>
-      </w:r>
-      <w:proofErr w:type="spellEnd"/>
-      <w:r>
-        <w:t xml:space="preserve"> board simply calls to get available moves from </w:t>
+      <w:r>
+        <w:t xml:space="preserve">. Both these methods take advantage of the composite nature of the TicTacToe class to allow code to be more concise and maintainable. </w:t>
+      </w:r>
+      <w:r>
+        <w:t>getAvailableMoves in particular</w:t>
+      </w:r>
+      <w:r>
+        <w:t xml:space="preserve"> takes advantage of the composite design pattern, by treating </w:t>
+      </w:r>
+      <w:r>
+        <w:t xml:space="preserve">nested components identically no concession needs to be made for leaf components, the TicTacToe board simply calls to get available moves from </w:t>
       </w:r>
       <w:r>
         <w:t xml:space="preserve">which ever sub boards are defined as available and returns that list.  </w:t>
@@ -5546,6 +5320,7 @@
       <w:r>
         <w:rPr>
           <w:noProof/>
+          <w:lang w:eastAsia="en-GB"/>
         </w:rPr>
         <w:drawing>
           <wp:anchor distT="0" distB="0" distL="114300" distR="114300" simplePos="0" relativeHeight="251667456" behindDoc="0" locked="0" layoutInCell="1" allowOverlap="1" wp14:anchorId="4C361C80" wp14:editId="3C5A6F64">
@@ -5600,6 +5375,7 @@
       <w:r>
         <w:rPr>
           <w:noProof/>
+          <w:lang w:eastAsia="en-GB"/>
         </w:rPr>
         <w:drawing>
           <wp:anchor distT="0" distB="0" distL="114300" distR="114300" simplePos="0" relativeHeight="251666432" behindDoc="0" locked="0" layoutInCell="1" allowOverlap="1" wp14:anchorId="2BD4219C" wp14:editId="7D4B1BFB">
@@ -5652,74 +5428,10 @@
         </w:drawing>
       </w:r>
       <w:r>
-        <w:t xml:space="preserve">The key methods in the model are the </w:t>
-      </w:r>
-      <w:proofErr w:type="spellStart"/>
-      <w:r>
-        <w:t>MakeMove</w:t>
-      </w:r>
-      <w:proofErr w:type="spellEnd"/>
-      <w:r>
-        <w:t xml:space="preserve"> and the </w:t>
-      </w:r>
-      <w:proofErr w:type="spellStart"/>
-      <w:r>
-        <w:t>TicTacToe</w:t>
-      </w:r>
-      <w:proofErr w:type="spellEnd"/>
-      <w:r>
-        <w:t xml:space="preserve"> class. </w:t>
-      </w:r>
-      <w:proofErr w:type="spellStart"/>
-      <w:r>
-        <w:t>MakeMove</w:t>
-      </w:r>
-      <w:proofErr w:type="spellEnd"/>
-      <w:r>
-        <w:t xml:space="preserve"> takes a Move object, which is also a Composite class, and because of the composite nature of the </w:t>
-      </w:r>
-      <w:proofErr w:type="spellStart"/>
-      <w:r>
-        <w:t>TicTacToe</w:t>
-      </w:r>
-      <w:proofErr w:type="spellEnd"/>
-      <w:r>
-        <w:t xml:space="preserve"> class, it can simply treat all child classes identically pass the move along for processing. </w:t>
-      </w:r>
-      <w:r>
-        <w:t xml:space="preserve">The </w:t>
-      </w:r>
-      <w:proofErr w:type="spellStart"/>
-      <w:r>
-        <w:t>validateBoard</w:t>
-      </w:r>
-      <w:proofErr w:type="spellEnd"/>
-      <w:r>
-        <w:t xml:space="preserve"> method is used to check the winner of the game as well as perform some simple checks after a move is made, </w:t>
-      </w:r>
-      <w:proofErr w:type="spellStart"/>
-      <w:r>
-        <w:t>registerMove</w:t>
-      </w:r>
-      <w:proofErr w:type="spellEnd"/>
-      <w:r>
-        <w:t xml:space="preserve"> allows the class to restrict what the next available sub board will be. The Tile class, which is the leaf of the composite pattern, must also implement the </w:t>
-      </w:r>
-      <w:proofErr w:type="spellStart"/>
-      <w:r>
-        <w:t>makeMove</w:t>
-      </w:r>
-      <w:proofErr w:type="spellEnd"/>
-      <w:r>
-        <w:t xml:space="preserve"> method and this is what allows the </w:t>
-      </w:r>
-      <w:proofErr w:type="spellStart"/>
-      <w:r>
-        <w:t>TicTacToe</w:t>
-      </w:r>
-      <w:proofErr w:type="spellEnd"/>
-      <w:r>
-        <w:t xml:space="preserve"> class to treat all sub</w:t>
+        <w:t xml:space="preserve">The key methods in the model are the MakeMove and the TicTacToe class. MakeMove takes a Move object, which is also a Composite class, and because of the composite nature of the TicTacToe class, it can simply treat all child classes identically pass the move along for processing. </w:t>
+      </w:r>
+      <w:r>
+        <w:t>The validateBoard method is used to check the winner of the game as well as perform some simple checks after a move is made, registerMove allows the class to restrict what the next available sub board will be. The Tile class, which is the leaf of the composite pattern, must also implement the makeMove method and this is what allows the TicTacToe class to treat all sub</w:t>
       </w:r>
       <w:r>
         <w:t xml:space="preserve"> boards</w:t>
@@ -5938,6 +5650,7 @@
       <w:r>
         <w:rPr>
           <w:noProof/>
+          <w:lang w:eastAsia="en-GB"/>
         </w:rPr>
         <w:drawing>
           <wp:anchor distT="0" distB="0" distL="114300" distR="114300" simplePos="0" relativeHeight="251670528" behindDoc="0" locked="0" layoutInCell="1" allowOverlap="1" wp14:anchorId="11718260" wp14:editId="25E39334">
@@ -5992,6 +5705,7 @@
       <w:r>
         <w:rPr>
           <w:noProof/>
+          <w:lang w:eastAsia="en-GB"/>
         </w:rPr>
         <w:drawing>
           <wp:anchor distT="0" distB="0" distL="114300" distR="114300" simplePos="0" relativeHeight="251669504" behindDoc="0" locked="0" layoutInCell="1" allowOverlap="1" wp14:anchorId="0E56908A" wp14:editId="75303FF0">
@@ -6046,6 +5760,7 @@
       <w:r>
         <w:rPr>
           <w:noProof/>
+          <w:lang w:eastAsia="en-GB"/>
         </w:rPr>
         <w:drawing>
           <wp:anchor distT="0" distB="0" distL="114300" distR="114300" simplePos="0" relativeHeight="251668480" behindDoc="0" locked="0" layoutInCell="1" allowOverlap="1" wp14:anchorId="1C8C7422" wp14:editId="25BC1FF2">
@@ -6098,49 +5813,17 @@
         </w:drawing>
       </w:r>
       <w:r>
-        <w:t>The view was implemented with Angular Framework. It makes use of the Model-View-</w:t>
-      </w:r>
-      <w:proofErr w:type="spellStart"/>
-      <w:r>
-        <w:t>ViewModel</w:t>
-      </w:r>
-      <w:proofErr w:type="spellEnd"/>
-      <w:r>
-        <w:t xml:space="preserve"> (MVVM) design pattern. This means that the representation of the model in the view does not necessarily need to completely reflect the model, only the parts which are relevant. It also allows for separation between the logic </w:t>
+        <w:t xml:space="preserve">The view was implemented with Angular Framework. It makes use of the Model-View-ViewModel (MVVM) design pattern. This means that the representation of the model in the view does not necessarily need to completely reflect the model, only the parts which are relevant. It also allows for separation between the logic </w:t>
       </w:r>
       <w:r>
         <w:t xml:space="preserve">and the HTML that displays the model to the viewer. Angular allows components to be dynamically be </w:t>
       </w:r>
       <w:r>
         <w:lastRenderedPageBreak/>
-        <w:t xml:space="preserve">loaded to the </w:t>
-      </w:r>
-      <w:proofErr w:type="spellStart"/>
-      <w:r>
-        <w:t>dom</w:t>
-      </w:r>
-      <w:proofErr w:type="spellEnd"/>
-      <w:r>
-        <w:t>, this was beneficial as it allowed components to be nested without knowledge of how deep the UTTT game is nested</w:t>
-      </w:r>
-      <w:r>
-        <w:t>. The “*</w:t>
-      </w:r>
-      <w:proofErr w:type="spellStart"/>
-      <w:r>
-        <w:t>ngIf</w:t>
-      </w:r>
-      <w:proofErr w:type="spellEnd"/>
-      <w:r>
-        <w:t>” decorator is part of the angular framework and is the mechanism by which angular dynamically selects components to render in the DOM. Both the “</w:t>
-      </w:r>
-      <w:proofErr w:type="spellStart"/>
-      <w:r>
-        <w:t>ultimateTictactoe</w:t>
-      </w:r>
-      <w:proofErr w:type="spellEnd"/>
-      <w:r>
-        <w:t xml:space="preserve">” and the “tile” tags will be resolved to the HTML that is pointed </w:t>
+        <w:t>loaded to the dom, this was beneficial as it allowed components to be nested without knowledge of how deep the UTTT game is nested</w:t>
+      </w:r>
+      <w:r>
+        <w:t xml:space="preserve">. The “*ngIf” decorator is part of the angular framework and is the mechanism by which angular dynamically selects components to render in the DOM. Both the “ultimateTictactoe” and the “tile” tags will be resolved to the HTML that is pointed </w:t>
       </w:r>
       <w:r>
         <w:t xml:space="preserve">to by the component with the selector decorator that matches the tag. </w:t>
@@ -6158,15 +5841,7 @@
         <w:t xml:space="preserve"> </w:t>
       </w:r>
       <w:r>
-        <w:t xml:space="preserve"> This is part of what makes the MVVM architecture powerful, as the logic that drives the UI can be completely refactored and remade without impacting the way the application looks, </w:t>
-      </w:r>
-      <w:proofErr w:type="gramStart"/>
-      <w:r>
-        <w:t>as long as</w:t>
-      </w:r>
-      <w:proofErr w:type="gramEnd"/>
-      <w:r>
-        <w:t xml:space="preserve"> the interfaces defined are respected. </w:t>
+        <w:t xml:space="preserve"> This is part of what makes the MVVM architecture powerful, as the logic that drives the UI can be completely refactored and remade without impacting the way the application looks, as long as the interfaces defined are respected. </w:t>
       </w:r>
     </w:p>
     <w:p>
@@ -6184,23 +5859,7 @@
         <w:pStyle w:val="disspara"/>
       </w:pPr>
       <w:r>
-        <w:t xml:space="preserve">In the client </w:t>
-      </w:r>
-      <w:proofErr w:type="gramStart"/>
-      <w:r>
-        <w:t>a number of</w:t>
-      </w:r>
-      <w:proofErr w:type="gramEnd"/>
-      <w:r>
-        <w:t xml:space="preserve"> libraries were used to additional functionality and save time in development. Besides dependencies the main libraries used in this project were; Bootstrap, angular2-toaster and </w:t>
-      </w:r>
-      <w:proofErr w:type="spellStart"/>
-      <w:r>
-        <w:t>rxjs</w:t>
-      </w:r>
-      <w:proofErr w:type="spellEnd"/>
-      <w:r>
-        <w:t xml:space="preserve">. </w:t>
+        <w:t xml:space="preserve">In the client a number of libraries were used to additional functionality and save time in development. Besides dependencies the main libraries used in this project were; Bootstrap, angular2-toaster and rxjs. </w:t>
       </w:r>
     </w:p>
     <w:p>
@@ -6224,30 +5883,15 @@
         <w:t>n</w:t>
       </w:r>
       <w:r>
-        <w:t xml:space="preserve"> extensive </w:t>
-      </w:r>
-      <w:proofErr w:type="spellStart"/>
-      <w:r>
-        <w:t>css</w:t>
-      </w:r>
-      <w:proofErr w:type="spellEnd"/>
-      <w:r>
-        <w:t xml:space="preserve"> library which allows developers to quickly and easily create web pages that look clean and professional. The basic version of bootstrap however does not integrate well with angular, as it does not provide a way to interact with certain components such as modals. </w:t>
-      </w:r>
-      <w:r>
-        <w:t>For this a wrapper library was used, “</w:t>
-      </w:r>
-      <w:proofErr w:type="spellStart"/>
-      <w:r>
-        <w:t>ngx</w:t>
-      </w:r>
-      <w:proofErr w:type="spellEnd"/>
-      <w:r>
-        <w:t xml:space="preserve">-bootstrap”, which provides components which can be injected into code and provide extra functionality to the UI. </w:t>
+        <w:t xml:space="preserve"> extensive css library which allows developers to quickly and easily create web pages that look clean and professional. The basic version of bootstrap however does not integrate well with angular, as it does not provide a way to interact with certain components such as modals. </w:t>
+      </w:r>
+      <w:r>
+        <w:t xml:space="preserve">For this a wrapper library was used, “ngx-bootstrap”, which provides components which can be injected into code and provide extra functionality to the UI. </w:t>
       </w:r>
       <w:r>
         <w:rPr>
           <w:noProof/>
+          <w:lang w:eastAsia="en-GB"/>
         </w:rPr>
         <w:drawing>
           <wp:anchor distT="0" distB="0" distL="114300" distR="114300" simplePos="0" relativeHeight="251676672" behindDoc="0" locked="0" layoutInCell="1" allowOverlap="1" wp14:anchorId="0579C20E" wp14:editId="6A97CE45">
@@ -6300,23 +5944,7 @@
         </w:drawing>
       </w:r>
       <w:r>
-        <w:t xml:space="preserve">The </w:t>
-      </w:r>
-      <w:proofErr w:type="spellStart"/>
-      <w:r>
-        <w:t>BsModalService</w:t>
-      </w:r>
-      <w:proofErr w:type="spellEnd"/>
-      <w:r>
-        <w:t xml:space="preserve"> is provided by </w:t>
-      </w:r>
-      <w:proofErr w:type="spellStart"/>
-      <w:r>
-        <w:t>ngx</w:t>
-      </w:r>
-      <w:proofErr w:type="spellEnd"/>
-      <w:r>
-        <w:t xml:space="preserve">-bootstrap and is a wrapper for the bootstrap native modal class. This allows the developer to have greater </w:t>
+        <w:t xml:space="preserve">The BsModalService is provided by ngx-bootstrap and is a wrapper for the bootstrap native modal class. This allows the developer to have greater </w:t>
       </w:r>
       <w:r>
         <w:lastRenderedPageBreak/>
@@ -6328,6 +5956,7 @@
       <w:r>
         <w:rPr>
           <w:noProof/>
+          <w:lang w:eastAsia="en-GB"/>
         </w:rPr>
         <w:drawing>
           <wp:anchor distT="0" distB="0" distL="114300" distR="114300" simplePos="0" relativeHeight="251677696" behindDoc="0" locked="0" layoutInCell="1" allowOverlap="1" wp14:anchorId="63463CA6" wp14:editId="18C540DB">
@@ -6391,13 +6020,8 @@
         <w:pStyle w:val="Heading3"/>
       </w:pPr>
       <w:bookmarkStart w:id="23" w:name="_Toc3401215"/>
-      <w:proofErr w:type="spellStart"/>
-      <w:r>
-        <w:t>Ngx</w:t>
-      </w:r>
-      <w:proofErr w:type="spellEnd"/>
-      <w:r>
-        <w:t>-toaster</w:t>
+      <w:r>
+        <w:t>Ngx-toaster</w:t>
       </w:r>
       <w:bookmarkEnd w:id="23"/>
     </w:p>
@@ -6406,34 +6030,10 @@
         <w:pStyle w:val="disspara"/>
       </w:pPr>
       <w:r>
-        <w:t xml:space="preserve">This library provides services to display toasts. The library was selected over the </w:t>
-      </w:r>
-      <w:proofErr w:type="spellStart"/>
-      <w:r>
-        <w:t>ngx</w:t>
-      </w:r>
-      <w:proofErr w:type="spellEnd"/>
-      <w:r>
-        <w:t xml:space="preserve">-bootstrap solution as there were version </w:t>
-      </w:r>
-      <w:r>
-        <w:t xml:space="preserve">conflicts with the installed version of bootstrap and an attempt to resolve the conflicts proved to be cumbersome and time consuming. This library does not provide as clean a solution as </w:t>
-      </w:r>
-      <w:proofErr w:type="spellStart"/>
-      <w:r>
-        <w:t>ngx</w:t>
-      </w:r>
-      <w:proofErr w:type="spellEnd"/>
-      <w:r>
-        <w:t xml:space="preserve">-bootstrap does as every component that wishes to display a toast must have a “toast-container” tag in its HTML. This </w:t>
-      </w:r>
-      <w:proofErr w:type="gramStart"/>
-      <w:r>
-        <w:t>in itself is</w:t>
-      </w:r>
-      <w:proofErr w:type="gramEnd"/>
-      <w:r>
-        <w:t xml:space="preserve"> not much of an issue in ways of separation of concerns, where it does become a problem is when errors occur in components that do not have views, such as services. In this case the component that uses that service must recognise the services use of toasts and provide a toast-container for it. This results in high coupling between components in the view. </w:t>
+        <w:t xml:space="preserve">This library provides services to display toasts. The library was selected over the ngx-bootstrap solution as there were version </w:t>
+      </w:r>
+      <w:r>
+        <w:t xml:space="preserve">conflicts with the installed version of bootstrap and an attempt to resolve the conflicts proved to be cumbersome and time consuming. This library does not provide as clean a solution as ngx-bootstrap does as every component that wishes to display a toast must have a “toast-container” tag in its HTML. This in itself is not much of an issue in ways of separation of concerns, where it does become a problem is when errors occur in components that do not have views, such as services. In this case the component that uses that service must recognise the services use of toasts and provide a toast-container for it. This results in high coupling between components in the view. </w:t>
       </w:r>
     </w:p>
     <w:p>
@@ -6450,13 +6050,8 @@
       <w:pPr>
         <w:pStyle w:val="disspara"/>
       </w:pPr>
-      <w:proofErr w:type="spellStart"/>
-      <w:r>
-        <w:t>Modals</w:t>
-      </w:r>
-      <w:proofErr w:type="spellEnd"/>
-      <w:r>
-        <w:t xml:space="preserve"> are a small component that pop up over the application, these are useful for giving the user a small piece of information or let the user input such as a confirmation box. </w:t>
+      <w:r>
+        <w:t xml:space="preserve">Modals are a small component that pop up over the application, these are useful for giving the user a small piece of information or let the user input such as a confirmation box. </w:t>
       </w:r>
     </w:p>
     <w:p>
@@ -6477,6 +6072,7 @@
       <w:r>
         <w:rPr>
           <w:noProof/>
+          <w:lang w:eastAsia="en-GB"/>
         </w:rPr>
         <w:drawing>
           <wp:anchor distT="0" distB="0" distL="114300" distR="114300" simplePos="0" relativeHeight="251680768" behindDoc="0" locked="0" layoutInCell="1" allowOverlap="1" wp14:anchorId="75C31C1C" wp14:editId="591A59E1">
@@ -6537,6 +6133,7 @@
       <w:r>
         <w:rPr>
           <w:noProof/>
+          <w:lang w:eastAsia="en-GB"/>
         </w:rPr>
         <w:drawing>
           <wp:anchor distT="0" distB="0" distL="114300" distR="114300" simplePos="0" relativeHeight="251679744" behindDoc="0" locked="0" layoutInCell="1" allowOverlap="1" wp14:anchorId="62F6E261" wp14:editId="345794AE">
@@ -6612,6 +6209,7 @@
       <w:r>
         <w:rPr>
           <w:noProof/>
+          <w:lang w:eastAsia="en-GB"/>
         </w:rPr>
         <w:drawing>
           <wp:anchor distT="0" distB="0" distL="114300" distR="114300" simplePos="0" relativeHeight="251671552" behindDoc="0" locked="0" layoutInCell="1" allowOverlap="1" wp14:anchorId="1A1ACE75" wp14:editId="7CE5EA5A">
@@ -6667,15 +6265,7 @@
         </w:drawing>
       </w:r>
       <w:r>
-        <w:t xml:space="preserve">The loading screen is </w:t>
-      </w:r>
-      <w:proofErr w:type="gramStart"/>
-      <w:r>
-        <w:t>fairly simple</w:t>
-      </w:r>
-      <w:proofErr w:type="gramEnd"/>
-      <w:r>
-        <w:t xml:space="preserve"> in </w:t>
+        <w:t xml:space="preserve">The loading screen is fairly simple in </w:t>
       </w:r>
       <w:r>
         <w:t>its</w:t>
@@ -6704,6 +6294,7 @@
       <w:r>
         <w:rPr>
           <w:noProof/>
+          <w:lang w:eastAsia="en-GB"/>
         </w:rPr>
         <w:drawing>
           <wp:anchor distT="0" distB="0" distL="114300" distR="114300" simplePos="0" relativeHeight="251672576" behindDoc="0" locked="0" layoutInCell="1" allowOverlap="1" wp14:anchorId="78823EB8" wp14:editId="16B94D78">
@@ -6801,6 +6392,7 @@
       <w:r>
         <w:rPr>
           <w:noProof/>
+          <w:lang w:eastAsia="en-GB"/>
         </w:rPr>
         <w:drawing>
           <wp:anchor distT="0" distB="0" distL="114300" distR="114300" simplePos="0" relativeHeight="251673600" behindDoc="0" locked="0" layoutInCell="1" allowOverlap="1" wp14:anchorId="76758839" wp14:editId="03342E77">
@@ -6884,7 +6476,7 @@
     </w:p>
     <w:p>
       <w:pPr>
-        <w:pStyle w:val="Heading2"/>
+        <w:pStyle w:val="Heading3"/>
       </w:pPr>
       <w:bookmarkStart w:id="30" w:name="_Toc3401222"/>
       <w:r>
@@ -6902,7 +6494,7 @@
     </w:p>
     <w:p>
       <w:pPr>
-        <w:pStyle w:val="Heading3"/>
+        <w:pStyle w:val="Heading4"/>
       </w:pPr>
       <w:bookmarkStart w:id="31" w:name="_Toc3401223"/>
       <w:r>
@@ -6915,15 +6507,7 @@
         <w:pStyle w:val="disspara"/>
       </w:pPr>
       <w:r>
-        <w:t xml:space="preserve">The requirement on the client side are simple and surround the </w:t>
-      </w:r>
-      <w:proofErr w:type="gramStart"/>
-      <w:r>
-        <w:t>users</w:t>
-      </w:r>
-      <w:proofErr w:type="gramEnd"/>
-      <w:r>
-        <w:t xml:space="preserve"> ability to do two things, log in and play the game.</w:t>
+        <w:t>The requirement on the client side are simple and surround the users ability to do two things, log in and play the game.</w:t>
       </w:r>
       <w:r>
         <w:t xml:space="preserve"> For logging in the controller</w:t>
@@ -6941,15 +6525,7 @@
         </w:numPr>
       </w:pPr>
       <w:r>
-        <w:t xml:space="preserve">Communicate to the server the </w:t>
-      </w:r>
-      <w:proofErr w:type="gramStart"/>
-      <w:r>
-        <w:t>users</w:t>
-      </w:r>
-      <w:proofErr w:type="gramEnd"/>
-      <w:r>
-        <w:t xml:space="preserve"> actions</w:t>
+        <w:t>Communicate to the server the users actions</w:t>
       </w:r>
     </w:p>
     <w:p>
@@ -7026,7 +6602,7 @@
     </w:p>
     <w:p>
       <w:pPr>
-        <w:pStyle w:val="Heading3"/>
+        <w:pStyle w:val="Heading4"/>
       </w:pPr>
       <w:bookmarkStart w:id="32" w:name="_Toc3401224"/>
       <w:r>
@@ -7039,19 +6615,19 @@
         <w:pStyle w:val="disspara"/>
       </w:pPr>
       <w:r>
-        <w:t xml:space="preserve">The client side has only one controller. It is implemented as an Angular component as though it does not provide any view of its own it wraps the UTTT view and so must have HTML associated with it. It uses a system of modals and events to communicate </w:t>
+        <w:t xml:space="preserve">The client side has only one controller. It is implemented as an Angular component as though it does not provide any view of its own it wraps the UTTT view and so must have HTML associated with it. It uses a system of modals and events to communicate with the view and underlying services. </w:t>
+      </w:r>
+      <w:r>
+        <w:t xml:space="preserve">Moreover, it does not in anyway mutate the </w:t>
       </w:r>
       <w:r>
         <w:lastRenderedPageBreak/>
-        <w:t xml:space="preserve">with the view and underlying services. </w:t>
-      </w:r>
-      <w:r>
-        <w:t xml:space="preserve">Moreover, it does not in anyway mutate the model it simply provides the mechanism for the user to communicate the actions they would like to take to the server, which in turn mutates the model. </w:t>
-      </w:r>
-    </w:p>
-    <w:p>
-      <w:pPr>
-        <w:pStyle w:val="Heading3"/>
+        <w:t xml:space="preserve">model it simply provides the mechanism for the user to communicate the actions they would like to take to the server, which in turn mutates the model. </w:t>
+      </w:r>
+    </w:p>
+    <w:p>
+      <w:pPr>
+        <w:pStyle w:val="Heading4"/>
       </w:pPr>
       <w:bookmarkStart w:id="33" w:name="_Toc3401225"/>
       <w:r>
@@ -7066,6 +6642,7 @@
       <w:r>
         <w:rPr>
           <w:noProof/>
+          <w:lang w:eastAsia="en-GB"/>
         </w:rPr>
         <w:drawing>
           <wp:anchor distT="0" distB="0" distL="114300" distR="114300" simplePos="0" relativeHeight="251681792" behindDoc="0" locked="0" layoutInCell="1" allowOverlap="1" wp14:anchorId="5695D2A3" wp14:editId="6420B5D0">
@@ -7118,15 +6695,7 @@
         </w:drawing>
       </w:r>
       <w:r>
-        <w:t xml:space="preserve">The </w:t>
-      </w:r>
-      <w:proofErr w:type="gramStart"/>
-      <w:r>
-        <w:t>client side</w:t>
-      </w:r>
-      <w:proofErr w:type="gramEnd"/>
-      <w:r>
-        <w:t xml:space="preserve"> controller consists of only </w:t>
+        <w:t xml:space="preserve">The client side controller consists of only </w:t>
       </w:r>
       <w:r>
         <w:t xml:space="preserve">two </w:t>
@@ -7138,129 +6707,49 @@
         <w:t>es</w:t>
       </w:r>
       <w:r>
-        <w:t>, the “</w:t>
-      </w:r>
-      <w:proofErr w:type="spellStart"/>
-      <w:r>
-        <w:t>GameComponent</w:t>
-      </w:r>
-      <w:proofErr w:type="spellEnd"/>
-      <w:r>
-        <w:t>” class</w:t>
-      </w:r>
-      <w:r>
-        <w:t xml:space="preserve"> and the “</w:t>
-      </w:r>
-      <w:proofErr w:type="spellStart"/>
-      <w:r>
-        <w:t>UserComponent</w:t>
-      </w:r>
-      <w:proofErr w:type="spellEnd"/>
-      <w:r>
-        <w:t>” class</w:t>
+        <w:t>, the “GameComponent” class</w:t>
+      </w:r>
+      <w:r>
+        <w:t xml:space="preserve"> and the “UserComponent” class</w:t>
       </w:r>
       <w:r>
         <w:t xml:space="preserve">. </w:t>
       </w:r>
       <w:r>
-        <w:t xml:space="preserve">The </w:t>
-      </w:r>
-      <w:proofErr w:type="spellStart"/>
-      <w:r>
-        <w:t>GameComponent</w:t>
-      </w:r>
-      <w:proofErr w:type="spellEnd"/>
+        <w:t xml:space="preserve">The GameComponent </w:t>
+      </w:r>
+      <w:r>
+        <w:t xml:space="preserve">class interacts with the </w:t>
+      </w:r>
+      <w:r>
+        <w:t xml:space="preserve">UTTT </w:t>
+      </w:r>
+      <w:r>
+        <w:t>Component, which provides the view for the game, and responds to click events that propagate out</w:t>
+      </w:r>
+      <w:r>
+        <w:t xml:space="preserve"> from the view</w:t>
+      </w:r>
+      <w:r>
+        <w:t>.</w:t>
+      </w:r>
       <w:r>
         <w:t xml:space="preserve"> </w:t>
       </w:r>
       <w:r>
-        <w:t xml:space="preserve">class interacts with the </w:t>
-      </w:r>
-      <w:r>
-        <w:t xml:space="preserve">UTTT </w:t>
-      </w:r>
-      <w:r>
-        <w:t>Component, which provides the view for the game, and responds to click events that propagate out</w:t>
-      </w:r>
-      <w:r>
-        <w:t xml:space="preserve"> from the view</w:t>
-      </w:r>
-      <w:r>
-        <w:t>.</w:t>
-      </w:r>
+        <w:t xml:space="preserve">Observers for click events are registered in the HTML, when a click is registered on a tile it emits a move event up to the parent UTTT component. The UTTT component will then recursively emit move events to their parents until it reaches the GameComponent where it is then processed. Processing of moves simply involves sending the relevant information to the GameService, which will then send it to the server in the correct format. </w:t>
+      </w:r>
+      <w:r>
+        <w:t>Also, the GameComponent is responsible for communicating which players the user wishes to play. Again, to do this the component simply gets the relevant information from the view and passes it to the appropriate service to send it to the server. This separation of concerns between the controller and the server is vital for several reasons, for one the endpoints on the server may change, secondly the server may be replaced with some different system, possibly client side. These changes would be cumbersome if the GameComponent were to directly interface with the server. The other controller on the client side is the UserComponent, it is responsible for communicating login details and requests to the UserService, it does this in the same way that the GameComponent does.</w:t>
+      </w:r>
+    </w:p>
+    <w:p>
+      <w:pPr>
+        <w:pStyle w:val="Heading4"/>
+      </w:pPr>
       <w:r>
         <w:t xml:space="preserve"> </w:t>
       </w:r>
-      <w:r>
-        <w:t xml:space="preserve">Observers for click events are registered in the HTML, when a click is registered on a tile it emits a move event up to the parent UTTT component. The UTTT component will then recursively emit move events to their parents until it reaches the </w:t>
-      </w:r>
-      <w:proofErr w:type="spellStart"/>
-      <w:r>
-        <w:t>GameComponent</w:t>
-      </w:r>
-      <w:proofErr w:type="spellEnd"/>
-      <w:r>
-        <w:t xml:space="preserve"> where it is then processed. Processing of moves simply involves sending the relevant information to the </w:t>
-      </w:r>
-      <w:proofErr w:type="spellStart"/>
-      <w:r>
-        <w:t>GameService</w:t>
-      </w:r>
-      <w:proofErr w:type="spellEnd"/>
-      <w:r>
-        <w:t xml:space="preserve">, which will then send it to the server in the correct format. </w:t>
-      </w:r>
-      <w:r>
-        <w:t xml:space="preserve">Also, the </w:t>
-      </w:r>
-      <w:proofErr w:type="spellStart"/>
-      <w:r>
-        <w:t>GameComponent</w:t>
-      </w:r>
-      <w:proofErr w:type="spellEnd"/>
-      <w:r>
-        <w:t xml:space="preserve"> is responsible for communicating which players the user wishes to play. Again, to do this the component simply gets the relevant information from the view and passes it to the appropriate service to send it to the server. This separation of concerns between the controller and the server is vital for several reasons, for one the endpoints on the server may change, secondly the server may be replaced with some different system, possibly client side. These changes would be cumbersome if the </w:t>
-      </w:r>
-      <w:proofErr w:type="spellStart"/>
-      <w:r>
-        <w:t>GameComponent</w:t>
-      </w:r>
-      <w:proofErr w:type="spellEnd"/>
-      <w:r>
-        <w:t xml:space="preserve"> were to directly interface with the server. The other controller on the client side is the </w:t>
-      </w:r>
-      <w:proofErr w:type="spellStart"/>
-      <w:r>
-        <w:t>UserComponent</w:t>
-      </w:r>
-      <w:proofErr w:type="spellEnd"/>
-      <w:r>
-        <w:t xml:space="preserve">, it is responsible for communicating login details and requests to the </w:t>
-      </w:r>
-      <w:proofErr w:type="spellStart"/>
-      <w:r>
-        <w:t>UserService</w:t>
-      </w:r>
-      <w:proofErr w:type="spellEnd"/>
-      <w:r>
-        <w:t xml:space="preserve">, it does this in the same way that the </w:t>
-      </w:r>
-      <w:proofErr w:type="spellStart"/>
-      <w:r>
-        <w:t>GameComponent</w:t>
-      </w:r>
-      <w:proofErr w:type="spellEnd"/>
-      <w:r>
-        <w:t xml:space="preserve"> does.</w:t>
-      </w:r>
-    </w:p>
-    <w:p>
-      <w:pPr>
-        <w:pStyle w:val="Heading3"/>
-      </w:pPr>
-      <w:r>
-        <w:t xml:space="preserve"> </w:t>
-      </w:r>
       <w:bookmarkStart w:id="34" w:name="_Toc3401226"/>
       <w:r>
         <w:t>Maintenance</w:t>
@@ -7275,27 +6764,12 @@
         <w:t xml:space="preserve">In the first implementation of the game players were only given one option when setting up a game, this was who the opponent was going to be. As development progressed new needs arose, those being, two AI should be able to play each other, the human may not always want to play first, for experiments multiple games between the same opponents should be queued up. </w:t>
       </w:r>
       <w:r>
-        <w:t xml:space="preserve">To accommodate these changes the </w:t>
-      </w:r>
-      <w:proofErr w:type="spellStart"/>
-      <w:r>
-        <w:t>GameSetupComponent</w:t>
-      </w:r>
-      <w:proofErr w:type="spellEnd"/>
-      <w:r>
-        <w:t xml:space="preserve">, a component displayed by the </w:t>
-      </w:r>
-      <w:proofErr w:type="spellStart"/>
-      <w:r>
-        <w:t>GameComponent</w:t>
-      </w:r>
-      <w:proofErr w:type="spellEnd"/>
-      <w:r>
-        <w:t xml:space="preserve"> when the game window is first visited, </w:t>
+        <w:t xml:space="preserve">To accommodate these changes the GameSetupComponent, a component displayed by the GameComponent when the game window is first visited, </w:t>
       </w:r>
       <w:r>
         <w:rPr>
           <w:noProof/>
+          <w:lang w:eastAsia="en-GB"/>
         </w:rPr>
         <w:lastRenderedPageBreak/>
         <w:drawing>
@@ -7349,15 +6823,7 @@
         </w:drawing>
       </w:r>
       <w:r>
-        <w:t xml:space="preserve">was extended to allow players to select both players and a new input field was added to allow some number of games to be queued. That is why, in the above figure players is passed as an argument, as an array of players was always constructed by the </w:t>
-      </w:r>
-      <w:proofErr w:type="spellStart"/>
-      <w:r>
-        <w:t>GameSetupComponent</w:t>
-      </w:r>
-      <w:proofErr w:type="spellEnd"/>
-      <w:r>
-        <w:t>, but the number of games is retrieved in the method call.</w:t>
+        <w:t>was extended to allow players to select both players and a new input field was added to allow some number of games to be queued. That is why, in the above figure players is passed as an argument, as an array of players was always constructed by the GameSetupComponent, but the number of games is retrieved in the method call.</w:t>
       </w:r>
     </w:p>
     <w:p>
@@ -7449,6 +6915,7 @@
       <w:r>
         <w:rPr>
           <w:noProof/>
+          <w:lang w:eastAsia="en-GB"/>
         </w:rPr>
         <w:drawing>
           <wp:anchor distT="0" distB="0" distL="114300" distR="114300" simplePos="0" relativeHeight="251684864" behindDoc="0" locked="0" layoutInCell="1" allowOverlap="1" wp14:anchorId="05FDEAAD" wp14:editId="2662E0E5">
@@ -7504,67 +6971,35 @@
         <w:t xml:space="preserve">To abstract some of the basic web interaction </w:t>
       </w:r>
       <w:r>
-        <w:t xml:space="preserve">from more specialised controllers, all controllers extend a class called </w:t>
-      </w:r>
-      <w:proofErr w:type="spellStart"/>
-      <w:r>
-        <w:t>BaseController</w:t>
-      </w:r>
-      <w:proofErr w:type="spellEnd"/>
-      <w:r>
-        <w:t xml:space="preserve"> which in turn extends Controller. The Controller class is provided by t</w:t>
+        <w:t>from more specialised controllers, all controllers extend a class called BaseController which in turn extends Controller. The Controller class is provided by t</w:t>
       </w:r>
       <w:r>
         <w:t>he Asp.Net framework which provides methods for receiving and returning HTTP requests.</w:t>
       </w:r>
       <w:r>
-        <w:t xml:space="preserve"> </w:t>
-      </w:r>
-      <w:r>
-        <w:t xml:space="preserve">There are only two classes which extend the </w:t>
-      </w:r>
-      <w:proofErr w:type="spellStart"/>
-      <w:r>
-        <w:t>BaseController</w:t>
-      </w:r>
-      <w:proofErr w:type="spellEnd"/>
-      <w:r>
-        <w:t xml:space="preserve"> these are, The </w:t>
-      </w:r>
-      <w:proofErr w:type="spellStart"/>
-      <w:r>
-        <w:t>GameController</w:t>
-      </w:r>
-      <w:proofErr w:type="spellEnd"/>
-      <w:r>
-        <w:t xml:space="preserve"> and the </w:t>
-      </w:r>
-      <w:proofErr w:type="spellStart"/>
-      <w:r>
-        <w:t>UserController</w:t>
-      </w:r>
-      <w:proofErr w:type="spellEnd"/>
-      <w:r>
-        <w:t xml:space="preserve">. </w:t>
-      </w:r>
-      <w:proofErr w:type="gramStart"/>
-      <w:r>
-        <w:t>Both of these</w:t>
-      </w:r>
-      <w:proofErr w:type="gramEnd"/>
-      <w:r>
-        <w:t xml:space="preserve"> controllers expose various endpoints that allow a client to request actions be made to a model or some value be updated in a database.</w:t>
-      </w:r>
-      <w:r>
-        <w:t xml:space="preserve"> The Asp.Net framework also provides some decorators which are used to expose methods to the web. Furthermore, there are decorators which tell the framework that certain arguments to a method will be provided in the HTTP request.</w:t>
+        <w:t xml:space="preserve"> There are only two classes which extend the BaseController these are, The GameController and the UserController. Both of these controllers expose various endpoints that allow a client to request actions be made to a model or some value be updated in a database. The Asp.Net framework also provides some decorators which are used to expose methods to the web. Furthermore, there are decorators which tell the framework that certain arguments to a method will be provided in the HTTP request.</w:t>
+      </w:r>
+    </w:p>
+    <w:p>
+      <w:pPr>
+        <w:rPr>
+          <w:rFonts w:asciiTheme="majorHAnsi" w:eastAsiaTheme="majorEastAsia" w:hAnsiTheme="majorHAnsi" w:cstheme="majorBidi"/>
+          <w:color w:val="0D0D0D" w:themeColor="text1" w:themeTint="F2"/>
+          <w:sz w:val="24"/>
+          <w:szCs w:val="24"/>
+        </w:rPr>
+      </w:pPr>
+      <w:bookmarkStart w:id="38" w:name="_Toc3401230"/>
+      <w:r>
+        <w:br w:type="page"/>
       </w:r>
     </w:p>
     <w:p>
       <w:pPr>
         <w:pStyle w:val="Heading3"/>
       </w:pPr>
-      <w:bookmarkStart w:id="38" w:name="_Toc3401230"/>
-      <w:r>
+      <w:r>
+        <w:lastRenderedPageBreak/>
         <w:t>Implementation</w:t>
       </w:r>
       <w:bookmarkEnd w:id="38"/>
@@ -7574,66 +7009,15 @@
         <w:pStyle w:val="disspara"/>
       </w:pPr>
       <w:r>
-        <w:t xml:space="preserve">The </w:t>
-      </w:r>
-      <w:proofErr w:type="spellStart"/>
-      <w:r>
-        <w:t>BaseController</w:t>
-      </w:r>
-      <w:proofErr w:type="spellEnd"/>
-      <w:r>
-        <w:t xml:space="preserve"> has only one method</w:t>
-      </w:r>
-      <w:r>
-        <w:t xml:space="preserve">, </w:t>
-      </w:r>
-      <w:proofErr w:type="spellStart"/>
-      <w:r>
-        <w:t>ExecuteApiAction</w:t>
-      </w:r>
-      <w:proofErr w:type="spellEnd"/>
-      <w:r>
-        <w:t xml:space="preserve">, this method must be called by any controller that wishes to respond to a http request as it is responsible for </w:t>
-      </w:r>
-      <w:r>
-        <w:lastRenderedPageBreak/>
-        <w:t xml:space="preserve">returning the correct HTTP status code. The </w:t>
-      </w:r>
-      <w:proofErr w:type="spellStart"/>
-      <w:r>
-        <w:t>ExecuteApiAction</w:t>
-      </w:r>
-      <w:proofErr w:type="spellEnd"/>
-      <w:r>
-        <w:t xml:space="preserve"> method takes an anonymous function as an argument, this function will be called by the </w:t>
-      </w:r>
-      <w:proofErr w:type="spellStart"/>
-      <w:r>
-        <w:t>BaseController</w:t>
-      </w:r>
-      <w:proofErr w:type="spellEnd"/>
-      <w:r>
-        <w:t xml:space="preserve">, if no error occur the result of the call will be wrapped in an </w:t>
-      </w:r>
-      <w:proofErr w:type="spellStart"/>
-      <w:r>
-        <w:t>IActionResult</w:t>
-      </w:r>
-      <w:proofErr w:type="spellEnd"/>
-      <w:r>
-        <w:t xml:space="preserve"> object, which is provided by Asp.Net core. If an error does occur, then the </w:t>
-      </w:r>
-      <w:proofErr w:type="spellStart"/>
-      <w:r>
-        <w:t>BaseController</w:t>
-      </w:r>
-      <w:proofErr w:type="spellEnd"/>
-      <w:r>
-        <w:t xml:space="preserve"> handles the exception and returns the correct HTTP error code. The decision of an anonymous </w:t>
+        <w:t>The BaseController has only one method</w:t>
+      </w:r>
+      <w:r>
+        <w:t xml:space="preserve">, ExecuteApiAction, this method must be called by any controller that wishes to respond to a http request as it is responsible for returning the correct HTTP status code. The ExecuteApiAction method takes an anonymous function as an argument, this function will be called by the BaseController, if no error occur the result of the call will be wrapped in an IActionResult object, which is provided by Asp.Net core. If an error does occur, then the BaseController handles the exception and returns the correct HTTP error code. The decision of an anonymous </w:t>
       </w:r>
       <w:r>
         <w:rPr>
           <w:noProof/>
+          <w:lang w:eastAsia="en-GB"/>
         </w:rPr>
         <w:drawing>
           <wp:anchor distT="0" distB="0" distL="114300" distR="114300" simplePos="0" relativeHeight="251683840" behindDoc="0" locked="0" layoutInCell="1" allowOverlap="1" wp14:anchorId="55017DAA" wp14:editId="137F4A26">
@@ -7689,45 +7073,8 @@
         <w:t xml:space="preserve">function was made as it helps </w:t>
       </w:r>
       <w:r>
-        <w:t xml:space="preserve">the </w:t>
-      </w:r>
-      <w:proofErr w:type="spellStart"/>
-      <w:r>
-        <w:t>BaseController</w:t>
-      </w:r>
-      <w:proofErr w:type="spellEnd"/>
-      <w:r>
-        <w:t xml:space="preserve"> be more generic. The </w:t>
-      </w:r>
-      <w:proofErr w:type="spellStart"/>
-      <w:r>
-        <w:t>ExecuteApiAction</w:t>
-      </w:r>
-      <w:proofErr w:type="spellEnd"/>
-      <w:r>
-        <w:t xml:space="preserve"> method can return an </w:t>
-      </w:r>
-      <w:proofErr w:type="spellStart"/>
-      <w:r>
-        <w:t>IActionResult</w:t>
-      </w:r>
-      <w:proofErr w:type="spellEnd"/>
-      <w:r>
-        <w:t xml:space="preserve"> of any type.  It allows all inheriting classes to define any methods they wish </w:t>
-      </w:r>
-      <w:proofErr w:type="gramStart"/>
-      <w:r>
-        <w:t>as long as</w:t>
-      </w:r>
-      <w:proofErr w:type="gramEnd"/>
-      <w:r>
-        <w:t xml:space="preserve"> they return an </w:t>
-      </w:r>
-      <w:proofErr w:type="spellStart"/>
-      <w:r>
-        <w:t>ApiResult</w:t>
-      </w:r>
-      <w:proofErr w:type="spellEnd"/>
+        <w:t>the BaseController be more generic. The ExecuteApiAction method can return an IActionResult of any type.  It allows all inheriting classes to define any methods they wish as long as they return an ApiResult</w:t>
+      </w:r>
       <w:r>
         <w:t xml:space="preserve">. </w:t>
       </w:r>
@@ -7750,137 +7097,21 @@
         <w:pStyle w:val="disspara"/>
       </w:pPr>
       <w:r>
-        <w:t xml:space="preserve">When a request arrives from the web it is in JSON. In the initial implementation of the </w:t>
-      </w:r>
-      <w:proofErr w:type="spellStart"/>
-      <w:r>
-        <w:t>GameController</w:t>
-      </w:r>
-      <w:proofErr w:type="spellEnd"/>
-      <w:r>
-        <w:t xml:space="preserve"> the object passed into the </w:t>
-      </w:r>
-      <w:proofErr w:type="spellStart"/>
+        <w:t xml:space="preserve">When a request arrives from the web it is in JSON. In the initial implementation of the GameController the object passed into the </w:t>
+      </w:r>
       <w:r>
         <w:t>rate</w:t>
       </w:r>
       <w:r>
-        <w:t>Move</w:t>
-      </w:r>
-      <w:proofErr w:type="spellEnd"/>
-      <w:r>
-        <w:t xml:space="preserve"> method had a variable called game, which is a representation of the board, and was typed as the interface </w:t>
-      </w:r>
-      <w:proofErr w:type="spellStart"/>
-      <w:r>
-        <w:t>BoardGame</w:t>
-      </w:r>
-      <w:proofErr w:type="spellEnd"/>
-      <w:r>
-        <w:t xml:space="preserve">. </w:t>
-      </w:r>
-      <w:r>
-        <w:t xml:space="preserve">This became an issue when the client was able to send requests to the server, as the interface is implemented by multiple classes so the JSON </w:t>
-      </w:r>
-      <w:proofErr w:type="spellStart"/>
-      <w:r>
-        <w:t>deserialiser</w:t>
-      </w:r>
-      <w:proofErr w:type="spellEnd"/>
-      <w:r>
-        <w:t xml:space="preserve"> provided by Asp.Net could not decide which class to use and through an exception. </w:t>
-      </w:r>
-      <w:proofErr w:type="gramStart"/>
-      <w:r>
-        <w:t>In an attempt to</w:t>
-      </w:r>
-      <w:proofErr w:type="gramEnd"/>
-      <w:r>
-        <w:t xml:space="preserve"> correct this issue, the JSON </w:t>
-      </w:r>
-      <w:proofErr w:type="spellStart"/>
-      <w:r>
-        <w:t>deserialiser</w:t>
-      </w:r>
-      <w:proofErr w:type="spellEnd"/>
-      <w:r>
-        <w:t xml:space="preserve"> was </w:t>
-      </w:r>
-      <w:proofErr w:type="spellStart"/>
-      <w:r>
-        <w:t>subclassed</w:t>
-      </w:r>
-      <w:proofErr w:type="spellEnd"/>
-      <w:r>
-        <w:t xml:space="preserve"> to add functionality that would determine the correct subclass to return. This also proved problematic as the new </w:t>
-      </w:r>
-      <w:proofErr w:type="spellStart"/>
-      <w:r>
-        <w:t>deserialisers</w:t>
-      </w:r>
-      <w:proofErr w:type="spellEnd"/>
-      <w:r>
-        <w:t xml:space="preserve"> could not have classes injected into them which were needed by the concrete classes of </w:t>
-      </w:r>
-      <w:proofErr w:type="spellStart"/>
-      <w:r>
-        <w:t>BoardGame</w:t>
-      </w:r>
-      <w:proofErr w:type="spellEnd"/>
-      <w:r>
-        <w:t xml:space="preserve">. Another solution was implemented which saw the game variable’s type being changed from a </w:t>
-      </w:r>
-      <w:proofErr w:type="spellStart"/>
-      <w:r>
-        <w:t>BoardGame</w:t>
-      </w:r>
-      <w:proofErr w:type="spellEnd"/>
-      <w:r>
-        <w:t xml:space="preserve"> to a </w:t>
-      </w:r>
-      <w:proofErr w:type="spellStart"/>
-      <w:r>
-        <w:t>JsonObject</w:t>
-      </w:r>
-      <w:proofErr w:type="spellEnd"/>
-      <w:r>
-        <w:t xml:space="preserve"> and a new class was implemented to properly construct the correct </w:t>
-      </w:r>
-      <w:proofErr w:type="spellStart"/>
-      <w:r>
-        <w:t>BoardGame</w:t>
-      </w:r>
-      <w:proofErr w:type="spellEnd"/>
-      <w:r>
-        <w:t xml:space="preserve"> from the JSON. This solution, though requiring more code, allowed the client to remain unchanged while also allowing classes to be injected into the new </w:t>
-      </w:r>
-      <w:proofErr w:type="spellStart"/>
-      <w:r>
-        <w:t>BoardGameConstructor</w:t>
-      </w:r>
-      <w:proofErr w:type="spellEnd"/>
-      <w:r>
-        <w:t xml:space="preserve"> class which allowed loose coupling between any service needed by a </w:t>
-      </w:r>
-      <w:proofErr w:type="spellStart"/>
-      <w:r>
-        <w:t>BoardGame</w:t>
-      </w:r>
-      <w:proofErr w:type="spellEnd"/>
-      <w:r>
-        <w:t xml:space="preserve"> and the constructor of the </w:t>
-      </w:r>
-      <w:proofErr w:type="spellStart"/>
-      <w:r>
-        <w:t>BoardGame</w:t>
-      </w:r>
-      <w:proofErr w:type="spellEnd"/>
-      <w:r>
-        <w:t xml:space="preserve">. </w:t>
+        <w:t xml:space="preserve">Move method had a variable called game, which is a representation of the board, and was typed as the interface BoardGame. </w:t>
+      </w:r>
+      <w:r>
+        <w:t xml:space="preserve">This became an issue when the client was able to send requests to the server, as the interface is implemented by multiple classes so the JSON deserialiser provided by Asp.Net could not decide which class to use and through an exception. In an attempt to correct this issue, the JSON deserialiser was subclassed to add functionality that would determine the correct subclass to return. This also proved problematic as the new deserialisers could not have classes injected into them which were needed by the concrete classes of BoardGame. Another solution was implemented which saw the game variable’s type being changed from a BoardGame to a JsonObject and a new class was implemented to properly construct the correct BoardGame from the JSON. This solution, though requiring more code, allowed the client to remain unchanged while also allowing classes to be injected into the new BoardGameConstructor class which allowed loose coupling between any service needed by a BoardGame and the constructor of the BoardGame. </w:t>
       </w:r>
       <w:r>
         <w:rPr>
           <w:noProof/>
+          <w:lang w:eastAsia="en-GB"/>
         </w:rPr>
         <w:drawing>
           <wp:anchor distT="0" distB="0" distL="114300" distR="114300" simplePos="0" relativeHeight="251685888" behindDoc="0" locked="0" layoutInCell="1" allowOverlap="1" wp14:anchorId="49A33039" wp14:editId="57D79C30">
@@ -7935,48 +7166,102 @@
     </w:p>
     <w:p>
       <w:pPr>
+        <w:pStyle w:val="Heading1"/>
+      </w:pPr>
+      <w:bookmarkStart w:id="40" w:name="_Toc3401232"/>
+      <w:r>
+        <w:lastRenderedPageBreak/>
+        <w:t>Services</w:t>
+      </w:r>
+      <w:bookmarkEnd w:id="40"/>
+    </w:p>
+    <w:p>
+      <w:pPr>
         <w:pStyle w:val="disspara"/>
       </w:pPr>
-    </w:p>
-    <w:p>
-      <w:pPr>
-        <w:pStyle w:val="Heading1"/>
-      </w:pPr>
-    </w:p>
-    <w:p>
-      <w:pPr>
-        <w:pStyle w:val="Heading1"/>
-      </w:pPr>
-      <w:bookmarkStart w:id="40" w:name="_Toc3401232"/>
-      <w:r>
-        <w:t>Services</w:t>
-      </w:r>
-      <w:bookmarkEnd w:id="40"/>
+      <w:r>
+        <w:t xml:space="preserve">Services exist on both the client and server side and both intend to make changes to the model. As discussed previously in this chapter client-side services do this by sending requests to the server, the server-side services have access to the actual implementation of the model though and so can call methods to mutate the model. </w:t>
+      </w:r>
+    </w:p>
+    <w:p>
+      <w:pPr>
+        <w:pStyle w:val="Heading2"/>
+      </w:pPr>
+      <w:bookmarkStart w:id="41" w:name="_Toc3401233"/>
+      <w:r>
+        <w:t>Client</w:t>
+      </w:r>
+      <w:bookmarkEnd w:id="41"/>
     </w:p>
     <w:p>
       <w:pPr>
         <w:pStyle w:val="disspara"/>
       </w:pPr>
       <w:r>
-        <w:t xml:space="preserve">Services exist on both the client and server side and both intend to make changes to the model. As discussed previously in this chapter client-side services do this by sending requests to the server, the server-side services have access to the actual implementation of the model though and so can call methods to mutate the model. </w:t>
-      </w:r>
-    </w:p>
-    <w:p>
-      <w:pPr>
-        <w:pStyle w:val="Heading2"/>
-      </w:pPr>
-      <w:bookmarkStart w:id="41" w:name="_Toc3401233"/>
-      <w:r>
-        <w:t>Client</w:t>
-      </w:r>
-      <w:bookmarkEnd w:id="41"/>
+        <w:t>On the client-side services exist through the duration of the tab that the app is open in, unlike other components. These services serve as the true version of the model that is passed from the server and all other components use a system of events to communicate with them</w:t>
+      </w:r>
+    </w:p>
+    <w:p>
+      <w:pPr>
+        <w:pStyle w:val="Heading3"/>
+      </w:pPr>
+      <w:r>
+        <w:t>Requirements</w:t>
+      </w:r>
     </w:p>
     <w:p>
       <w:pPr>
         <w:pStyle w:val="disspara"/>
       </w:pPr>
       <w:r>
-        <w:t>On the client-side services exist through the duration of the tab that the app is open in, unlike other components. These services serve as the true version of the model that is passed from the server and all other components use a system of events to communicate with them</w:t>
+        <w:t xml:space="preserve">The requirements of clients side services are simple, they must: </w:t>
+      </w:r>
+    </w:p>
+    <w:p>
+      <w:pPr>
+        <w:pStyle w:val="disspara"/>
+        <w:numPr>
+          <w:ilvl w:val="0"/>
+          <w:numId w:val="43"/>
+        </w:numPr>
+      </w:pPr>
+      <w:r>
+        <w:t>Maintain the model</w:t>
+      </w:r>
+    </w:p>
+    <w:p>
+      <w:pPr>
+        <w:pStyle w:val="disspara"/>
+        <w:numPr>
+          <w:ilvl w:val="0"/>
+          <w:numId w:val="43"/>
+        </w:numPr>
+      </w:pPr>
+      <w:r>
+        <w:t>Provide methods to mutate the model</w:t>
+      </w:r>
+    </w:p>
+    <w:p>
+      <w:pPr>
+        <w:pStyle w:val="disspara"/>
+        <w:numPr>
+          <w:ilvl w:val="0"/>
+          <w:numId w:val="43"/>
+        </w:numPr>
+      </w:pPr>
+      <w:r>
+        <w:t>Provide events for when the model is updated</w:t>
+      </w:r>
+    </w:p>
+    <w:p>
+      <w:pPr>
+        <w:pStyle w:val="disspara"/>
+      </w:pPr>
+      <w:r>
+        <w:t xml:space="preserve">The difference between this and a controller is this does not interact with any event from the view, it does not interpret click events or menu choices. Instead it provides the controllers with a way to communicate with the server, which in turn will mutate the model.  </w:t>
+      </w:r>
+      <w:r>
+        <w:tab/>
       </w:r>
     </w:p>
     <w:p>
@@ -7996,6 +7281,7 @@
       <w:r>
         <w:rPr>
           <w:noProof/>
+          <w:lang w:eastAsia="en-GB"/>
         </w:rPr>
         <w:drawing>
           <wp:anchor distT="0" distB="0" distL="114300" distR="114300" simplePos="0" relativeHeight="251686912" behindDoc="0" locked="0" layoutInCell="1" allowOverlap="1" wp14:anchorId="36B07A8E" wp14:editId="26C77908">
@@ -8048,80 +7334,374 @@
         </w:drawing>
       </w:r>
       <w:r>
-        <w:t xml:space="preserve">To decouple the services of the client from the web a lower level of service was created called the </w:t>
-      </w:r>
-      <w:proofErr w:type="spellStart"/>
-      <w:r>
-        <w:t>ApiService</w:t>
-      </w:r>
-      <w:proofErr w:type="spellEnd"/>
-      <w:r>
-        <w:t xml:space="preserve">. This service wraps the </w:t>
-      </w:r>
-      <w:proofErr w:type="spellStart"/>
-      <w:r>
-        <w:t>HttpClient</w:t>
-      </w:r>
-      <w:proofErr w:type="spellEnd"/>
-      <w:r>
-        <w:t xml:space="preserve"> that is provided by Angular. Doing this isolates any change that Angular might implement on the </w:t>
-      </w:r>
-      <w:proofErr w:type="spellStart"/>
-      <w:r>
-        <w:t>HttpClient</w:t>
-      </w:r>
-      <w:proofErr w:type="spellEnd"/>
-      <w:r>
-        <w:t xml:space="preserve"> so only this class would need to be updated</w:t>
-      </w:r>
-      <w:r>
-        <w:t xml:space="preserve">. Moreover, it allows reusability of this code as multiple services make HTTP requests. The classes which use this service are the </w:t>
-      </w:r>
-      <w:proofErr w:type="spellStart"/>
-      <w:r>
-        <w:t>GameService</w:t>
-      </w:r>
-      <w:proofErr w:type="spellEnd"/>
-      <w:r>
-        <w:t xml:space="preserve"> and the </w:t>
-      </w:r>
-      <w:proofErr w:type="spellStart"/>
-      <w:r>
-        <w:t>UserService</w:t>
-      </w:r>
-      <w:proofErr w:type="spellEnd"/>
-      <w:r>
-        <w:t xml:space="preserve">, both of which have the </w:t>
-      </w:r>
-      <w:proofErr w:type="spellStart"/>
-      <w:r>
-        <w:t>ApiService</w:t>
-      </w:r>
-      <w:proofErr w:type="spellEnd"/>
-      <w:r>
-        <w:t xml:space="preserve"> injected into them. </w:t>
-      </w:r>
+        <w:t xml:space="preserve">To decouple the services of the client from the web a lower level of service was created called the ApiService. This service wraps the HttpClient that is provided by Angular. </w:t>
+      </w:r>
+    </w:p>
+    <w:p>
+      <w:pPr>
+        <w:pStyle w:val="disspara"/>
+      </w:pPr>
+      <w:r>
+        <w:t>Doing this isolates any change that Angular might implement on the HttpClient so only this class would need to be updated</w:t>
+      </w:r>
+      <w:r>
+        <w:t xml:space="preserve">. Moreover, it allows reusability of this code as </w:t>
+      </w:r>
+      <w:r>
+        <w:lastRenderedPageBreak/>
+        <w:t xml:space="preserve">multiple services make HTTP requests. The classes which use this service are the GameService and the UserService, both of which have the ApiService injected into them. </w:t>
+      </w:r>
+    </w:p>
+    <w:p>
+      <w:pPr>
+        <w:pStyle w:val="Heading3"/>
+      </w:pPr>
+      <w:r>
+        <w:t>Implementation</w:t>
+      </w:r>
+    </w:p>
+    <w:p>
+      <w:pPr>
+        <w:pStyle w:val="disspara"/>
+      </w:pPr>
+      <w:r>
+        <w:t xml:space="preserve">The services on the client-side </w:t>
+      </w:r>
+      <w:r>
+        <w:t>consist of two classes, the GameService and the UserService. As services in Angular exist for the duration of the application and are singletons by design they hold information that be requested for by controllers. The GameService holds all the information that th</w:t>
+      </w:r>
+      <w:r>
+        <w:rPr>
+          <w:noProof/>
+          <w:lang w:eastAsia="en-GB"/>
+        </w:rPr>
+        <w:drawing>
+          <wp:anchor distT="0" distB="0" distL="114300" distR="114300" simplePos="0" relativeHeight="251687936" behindDoc="0" locked="0" layoutInCell="1" allowOverlap="1" wp14:anchorId="4A8A29D7" wp14:editId="3E0C6444">
+            <wp:simplePos x="0" y="0"/>
+            <wp:positionH relativeFrom="column">
+              <wp:posOffset>3305175</wp:posOffset>
+            </wp:positionH>
+            <wp:positionV relativeFrom="paragraph">
+              <wp:posOffset>855345</wp:posOffset>
+            </wp:positionV>
+            <wp:extent cx="2324100" cy="752475"/>
+            <wp:effectExtent l="0" t="0" r="0" b="9525"/>
+            <wp:wrapSquare wrapText="bothSides"/>
+            <wp:docPr id="23" name="Picture 23"/>
+            <wp:cNvGraphicFramePr>
+              <a:graphicFrameLocks xmlns:a="http://schemas.openxmlformats.org/drawingml/2006/main" noChangeAspect="1"/>
+            </wp:cNvGraphicFramePr>
+            <a:graphic xmlns:a="http://schemas.openxmlformats.org/drawingml/2006/main">
+              <a:graphicData uri="http://schemas.openxmlformats.org/drawingml/2006/picture">
+                <pic:pic xmlns:pic="http://schemas.openxmlformats.org/drawingml/2006/picture">
+                  <pic:nvPicPr>
+                    <pic:cNvPr id="1" name=""/>
+                    <pic:cNvPicPr/>
+                  </pic:nvPicPr>
+                  <pic:blipFill>
+                    <a:blip r:embed="rId34">
+                      <a:extLst>
+                        <a:ext uri="{28A0092B-C50C-407E-A947-70E740481C1C}">
+                          <a14:useLocalDpi xmlns:a14="http://schemas.microsoft.com/office/drawing/2010/main" val="0"/>
+                        </a:ext>
+                      </a:extLst>
+                    </a:blip>
+                    <a:stretch>
+                      <a:fillRect/>
+                    </a:stretch>
+                  </pic:blipFill>
+                  <pic:spPr>
+                    <a:xfrm>
+                      <a:off x="0" y="0"/>
+                      <a:ext cx="2324100" cy="752475"/>
+                    </a:xfrm>
+                    <a:prstGeom prst="rect">
+                      <a:avLst/>
+                    </a:prstGeom>
+                  </pic:spPr>
+                </pic:pic>
+              </a:graphicData>
+            </a:graphic>
+          </wp:anchor>
+        </w:drawing>
+      </w:r>
+      <w:r>
+        <w:t xml:space="preserve">e controllers would need to process user actions correctly, such as the state of the board, the available moves and the current player. </w:t>
+      </w:r>
+      <w:r>
+        <w:t xml:space="preserve">The UserService is mostly the same except it stores information regarding the current logged in user. These classes are not meant to be overly large, as they are not meant to have much functionality in them. The UserService for example only has thirty nine lines of code, as it is mainly designed to forward information to the server’s controllers. </w:t>
+      </w:r>
+    </w:p>
+    <w:p>
+      <w:pPr>
+        <w:pStyle w:val="Heading2"/>
+      </w:pPr>
+      <w:r>
+        <w:t>Server</w:t>
+      </w:r>
+    </w:p>
+    <w:p>
+      <w:pPr>
+        <w:pStyle w:val="disspara"/>
+      </w:pPr>
+      <w:r>
+        <w:t xml:space="preserve">The services on the server are where the vast majority of the games logic is processed. They exist in the business layer of the servers layered model along with the game models. </w:t>
+      </w:r>
+    </w:p>
+    <w:p>
+      <w:pPr>
+        <w:pStyle w:val="Heading3"/>
+      </w:pPr>
+      <w:r>
+        <w:t>Requirements</w:t>
+      </w:r>
+    </w:p>
+    <w:p>
+      <w:pPr>
+        <w:pStyle w:val="disspara"/>
+      </w:pPr>
+      <w:r>
+        <w:t>The services are the where most of the code in this project exists. They provide the functionality that interacts with the model and the logic that formats the HTTP responses. These classes have the biggest requirement set of any in the project. They are:</w:t>
+      </w:r>
+    </w:p>
+    <w:p>
+      <w:pPr>
+        <w:pStyle w:val="disspara"/>
+        <w:numPr>
+          <w:ilvl w:val="0"/>
+          <w:numId w:val="45"/>
+        </w:numPr>
+      </w:pPr>
+      <w:r>
+        <w:t>Let both players make moves</w:t>
+      </w:r>
+    </w:p>
+    <w:p>
+      <w:pPr>
+        <w:pStyle w:val="disspara"/>
+        <w:numPr>
+          <w:ilvl w:val="0"/>
+          <w:numId w:val="45"/>
+        </w:numPr>
+      </w:pPr>
+      <w:r>
+        <w:t xml:space="preserve">Decide who the winner is </w:t>
+      </w:r>
+    </w:p>
+    <w:p>
+      <w:pPr>
+        <w:pStyle w:val="disspara"/>
+        <w:numPr>
+          <w:ilvl w:val="0"/>
+          <w:numId w:val="45"/>
+        </w:numPr>
+      </w:pPr>
+      <w:r>
+        <w:t>Have the moves made by both AI and human players rated</w:t>
+      </w:r>
+    </w:p>
+    <w:p>
+      <w:pPr>
+        <w:pStyle w:val="disspara"/>
+        <w:numPr>
+          <w:ilvl w:val="0"/>
+          <w:numId w:val="45"/>
+        </w:numPr>
+      </w:pPr>
+      <w:r>
+        <w:t>Have a mechanism for persisting the move data</w:t>
+      </w:r>
+    </w:p>
+    <w:p>
+      <w:pPr>
+        <w:pStyle w:val="disspara"/>
+        <w:numPr>
+          <w:ilvl w:val="0"/>
+          <w:numId w:val="45"/>
+        </w:numPr>
+      </w:pPr>
+      <w:r>
+        <w:t>Flatten the response time for AI players</w:t>
+      </w:r>
+    </w:p>
+    <w:p>
+      <w:pPr>
+        <w:pStyle w:val="disspara"/>
+        <w:numPr>
+          <w:ilvl w:val="0"/>
+          <w:numId w:val="45"/>
+        </w:numPr>
+      </w:pPr>
+      <w:r>
+        <w:lastRenderedPageBreak/>
+        <w:t>Create the DTO that will be sent to the client</w:t>
+      </w:r>
+    </w:p>
+    <w:p>
+      <w:pPr>
+        <w:pStyle w:val="disspara"/>
+        <w:numPr>
+          <w:ilvl w:val="0"/>
+          <w:numId w:val="45"/>
+        </w:numPr>
+      </w:pPr>
+      <w:r>
+        <w:t>Provide a mechanism for creating new users</w:t>
+      </w:r>
+    </w:p>
+    <w:p>
+      <w:pPr>
+        <w:pStyle w:val="disspara"/>
+        <w:numPr>
+          <w:ilvl w:val="0"/>
+          <w:numId w:val="45"/>
+        </w:numPr>
+      </w:pPr>
+      <w:r>
+        <w:t>Provide a mechanism for retrieving existing users</w:t>
+      </w:r>
+    </w:p>
+    <w:p>
+      <w:pPr>
+        <w:pStyle w:val="disspara"/>
+        <w:numPr>
+          <w:ilvl w:val="0"/>
+          <w:numId w:val="45"/>
+        </w:numPr>
+      </w:pPr>
+      <w:r>
+        <w:t>Provide a mechanism for updating existing users</w:t>
+      </w:r>
+    </w:p>
+    <w:p>
+      <w:pPr>
+        <w:pStyle w:val="disspara"/>
+        <w:numPr>
+          <w:ilvl w:val="0"/>
+          <w:numId w:val="45"/>
+        </w:numPr>
+      </w:pPr>
+      <w:r>
+        <w:t>Provide a service for creating random numbers</w:t>
+      </w:r>
+    </w:p>
+    <w:p>
+      <w:pPr>
+        <w:pStyle w:val="disspara"/>
+        <w:numPr>
+          <w:ilvl w:val="0"/>
+          <w:numId w:val="45"/>
+        </w:numPr>
+      </w:pPr>
+      <w:r>
+        <w:t xml:space="preserve">Provide a system for ranking moves </w:t>
+      </w:r>
+    </w:p>
+    <w:p>
+      <w:pPr>
+        <w:pStyle w:val="disspara"/>
+        <w:numPr>
+          <w:ilvl w:val="0"/>
+          <w:numId w:val="45"/>
+        </w:numPr>
+      </w:pPr>
+      <w:r>
+        <w:t>Provide a mechanism for creating Model objects from the JSON received from the web</w:t>
+      </w:r>
+    </w:p>
+    <w:p>
+      <w:pPr>
+        <w:pStyle w:val="Heading3"/>
+      </w:pPr>
+      <w:r>
+        <w:t>Design</w:t>
+      </w:r>
+    </w:p>
+    <w:p>
+      <w:pPr>
+        <w:pStyle w:val="disspara"/>
+      </w:pPr>
+      <w:r>
+        <w:t xml:space="preserve">The services all exist in a simple inheritance with only an interface and the concrete class. This is because Asp.Net frameworks dependency injection requires injected classes implement an interface and that interface is injected. The concrete class will be created by the runtime. Doing this decouples the implementation of the service from every class that uses it, as nowhere in </w:t>
+      </w:r>
+      <w:r>
+        <w:t xml:space="preserve">the code that was developed is a new instance of a service created. This allows future developers to create new services which fulfil the promise of the interface. They can then change the mapping in the Asp.Net container which will then supply the new class. As mentioned previously the services exist in the business layer of the server, this means that they are used by the Api layer to mutate the models passed in from the web, while also having access the data access layer. Because of this these services are the largest classes in this project. </w:t>
+      </w:r>
+      <w:r>
+        <w:t>There are multiple services in this project which exist only because TDD demands they do. Services such as the RandomService which wraps the Random class. This class is well tested, which would be substantially harder to do if every class which required random numbers simply had a</w:t>
+      </w:r>
+      <w:r>
+        <w:t xml:space="preserve">n instance of the random class. </w:t>
+      </w:r>
+    </w:p>
+    <w:p>
+      <w:pPr>
+        <w:pStyle w:val="Heading3"/>
+      </w:pPr>
+      <w:r>
+        <w:t>Implementation</w:t>
+      </w:r>
+    </w:p>
+    <w:p>
+      <w:pPr>
+        <w:pStyle w:val="disspara"/>
+      </w:pPr>
+      <w:r>
+        <w:t xml:space="preserve">The main service class in the server are the GameService and the UserService, mirroring the client side services. These services though are far more substantial as they provide all the mechanisms needed to process the requests that come from the client. They are </w:t>
+      </w:r>
+      <w:r>
+        <w:lastRenderedPageBreak/>
+        <w:t xml:space="preserve">injected into the Controllers and are called to process all the requests </w:t>
+      </w:r>
+      <w:r>
+        <w:t xml:space="preserve">that arrive from the web. The GameService interface only exposes two methods, processMove and rateMove. These methods are used by the controller to have the service process or rate a move that arrived from the web. The UserService is mostly the same providing methods for creating, updating and getting users. </w:t>
+      </w:r>
+    </w:p>
+    <w:p>
+      <w:pPr>
+        <w:pStyle w:val="Heading3"/>
+      </w:pPr>
+      <w:r>
+        <w:t>Maintenance</w:t>
+      </w:r>
+    </w:p>
+    <w:p>
+      <w:pPr>
+        <w:pStyle w:val="disspara"/>
+      </w:pPr>
+      <w:r>
+        <w:t xml:space="preserve">In the original implementation of the GameService the AI player was given the board which it then made its move on and returned. This system was found to be an issue for two reasons; AI players developed in the future could simply cheat and mutate the board however they wished as it was passed by reference, AI response times depended on how much processing they did before making a move, the RandomAI responded very quickly while the MCTSAI responded after a couple seconds and lastly the amount of time taken for an AI move was effectively doubled as to rate a move the MCTS algorithm was used, so AI which already performed this action would look to the user to take twice as long than AI which did not. To rectify this the MCTS algorithm was called before the AI were. They were then passed the board they were given and the tree built by the MCTS. This flattened the response time as the amount of time AI took to process the nodes they were given is minimal, while also only needing the MCTS algorithm to be ran once on the game. Furthermore, it </w:t>
+      </w:r>
+      <w:r>
+        <w:t>meant that when rating AI moves the scores that the AI saw are identical to whatever will be stored. This means that the representation of the AI in the database accurately reflects how the AI intends to play.</w:t>
+      </w:r>
+    </w:p>
+    <w:p>
+      <w:pPr>
+        <w:pStyle w:val="disspara"/>
+      </w:pPr>
       <w:bookmarkStart w:id="43" w:name="_GoBack"/>
       <w:bookmarkEnd w:id="43"/>
+      <w:r>
+        <w:t xml:space="preserve"> </w:t>
+      </w:r>
+    </w:p>
+    <w:p/>
+    <w:p>
+      <w:pPr>
+        <w:rPr>
+          <w:rFonts w:ascii="Times New Roman" w:hAnsi="Times New Roman"/>
+          <w:sz w:val="26"/>
+        </w:rPr>
+      </w:pPr>
+      <w:r>
+        <w:br w:type="page"/>
+      </w:r>
     </w:p>
     <w:p>
       <w:pPr>
         <w:pStyle w:val="disspara"/>
-        <w:rPr>
-          <w:rFonts w:asciiTheme="majorHAnsi" w:eastAsiaTheme="majorEastAsia" w:hAnsiTheme="majorHAnsi" w:cstheme="majorBidi"/>
-          <w:color w:val="262626" w:themeColor="text1" w:themeTint="D9"/>
-          <w:sz w:val="36"/>
-          <w:szCs w:val="28"/>
-          <w14:textOutline w14:w="12700" w14:cap="rnd" w14:cmpd="sng" w14:algn="ctr">
-            <w14:noFill/>
-            <w14:prstDash w14:val="solid"/>
-            <w14:bevel/>
-          </w14:textOutline>
-        </w:rPr>
-      </w:pPr>
-      <w:r>
-        <w:br w:type="page"/>
-      </w:r>
+      </w:pPr>
     </w:p>
     <w:bookmarkStart w:id="44" w:name="_Toc3401235" w:displacedByCustomXml="next"/>
     <w:sdt>
@@ -8525,7 +8105,7 @@
 </file>
 
 <file path=word/endnotes.xml><?xml version="1.0" encoding="utf-8"?>
-<w:endnotes xmlns:wpc="http://schemas.microsoft.com/office/word/2010/wordprocessingCanvas" xmlns:cx="http://schemas.microsoft.com/office/drawing/2014/chartex" xmlns:cx1="http://schemas.microsoft.com/office/drawing/2015/9/8/chartex" xmlns:cx2="http://schemas.microsoft.com/office/drawing/2015/10/21/chartex" xmlns:cx3="http://schemas.microsoft.com/office/drawing/2016/5/9/chartex" xmlns:cx4="http://schemas.microsoft.com/office/drawing/2016/5/10/chartex" xmlns:cx5="http://schemas.microsoft.com/office/drawing/2016/5/11/chartex" xmlns:cx6="http://schemas.microsoft.com/office/drawing/2016/5/12/chartex" xmlns:cx7="http://schemas.microsoft.com/office/drawing/2016/5/13/chartex" xmlns:cx8="http://schemas.microsoft.com/office/drawing/2016/5/14/chartex" xmlns:mc="http://schemas.openxmlformats.org/markup-compatibility/2006" xmlns:aink="http://schemas.microsoft.com/office/drawing/2016/ink" xmlns:am3d="http://schemas.microsoft.com/office/drawing/2017/model3d" xmlns:o="urn:schemas-microsoft-com:office:office" xmlns:r="http://schemas.openxmlformats.org/officeDocument/2006/relationships" xmlns:m="http://schemas.openxmlformats.org/officeDocument/2006/math" xmlns:v="urn:schemas-microsoft-com:vml" xmlns:wp14="http://schemas.microsoft.com/office/word/2010/wordprocessingDrawing" xmlns:wp="http://schemas.openxmlformats.org/drawingml/2006/wordprocessingDrawing" xmlns:w10="urn:schemas-microsoft-com:office:word" xmlns:w="http://schemas.openxmlformats.org/wordprocessingml/2006/main" xmlns:w14="http://schemas.microsoft.com/office/word/2010/wordml" xmlns:w15="http://schemas.microsoft.com/office/word/2012/wordml" xmlns:w16cid="http://schemas.microsoft.com/office/word/2016/wordml/cid" xmlns:w16se="http://schemas.microsoft.com/office/word/2015/wordml/symex" xmlns:wpg="http://schemas.microsoft.com/office/word/2010/wordprocessingGroup" xmlns:wpi="http://schemas.microsoft.com/office/word/2010/wordprocessingInk" xmlns:wne="http://schemas.microsoft.com/office/word/2006/wordml" xmlns:wps="http://schemas.microsoft.com/office/word/2010/wordprocessingShape" mc:Ignorable="w14 w15 w16se w16cid wp14">
+<w:endnotes xmlns:wpc="http://schemas.microsoft.com/office/word/2010/wordprocessingCanvas" xmlns:cx="http://schemas.microsoft.com/office/drawing/2014/chartex" xmlns:cx1="http://schemas.microsoft.com/office/drawing/2015/9/8/chartex" xmlns:mc="http://schemas.openxmlformats.org/markup-compatibility/2006" xmlns:o="urn:schemas-microsoft-com:office:office" xmlns:r="http://schemas.openxmlformats.org/officeDocument/2006/relationships" xmlns:m="http://schemas.openxmlformats.org/officeDocument/2006/math" xmlns:v="urn:schemas-microsoft-com:vml" xmlns:wp14="http://schemas.microsoft.com/office/word/2010/wordprocessingDrawing" xmlns:wp="http://schemas.openxmlformats.org/drawingml/2006/wordprocessingDrawing" xmlns:w10="urn:schemas-microsoft-com:office:word" xmlns:w="http://schemas.openxmlformats.org/wordprocessingml/2006/main" xmlns:w14="http://schemas.microsoft.com/office/word/2010/wordml" xmlns:w15="http://schemas.microsoft.com/office/word/2012/wordml" xmlns:w16se="http://schemas.microsoft.com/office/word/2015/wordml/symex" xmlns:wpg="http://schemas.microsoft.com/office/word/2010/wordprocessingGroup" xmlns:wpi="http://schemas.microsoft.com/office/word/2010/wordprocessingInk" xmlns:wne="http://schemas.microsoft.com/office/word/2006/wordml" xmlns:wps="http://schemas.microsoft.com/office/word/2010/wordprocessingShape" mc:Ignorable="w14 w15 w16se wp14">
   <w:endnote w:type="separator" w:id="-1">
     <w:p>
       <w:pPr>
@@ -8550,7 +8130,7 @@
 </file>
 
 <file path=word/footnotes.xml><?xml version="1.0" encoding="utf-8"?>
-<w:footnotes xmlns:wpc="http://schemas.microsoft.com/office/word/2010/wordprocessingCanvas" xmlns:cx="http://schemas.microsoft.com/office/drawing/2014/chartex" xmlns:cx1="http://schemas.microsoft.com/office/drawing/2015/9/8/chartex" xmlns:cx2="http://schemas.microsoft.com/office/drawing/2015/10/21/chartex" xmlns:cx3="http://schemas.microsoft.com/office/drawing/2016/5/9/chartex" xmlns:cx4="http://schemas.microsoft.com/office/drawing/2016/5/10/chartex" xmlns:cx5="http://schemas.microsoft.com/office/drawing/2016/5/11/chartex" xmlns:cx6="http://schemas.microsoft.com/office/drawing/2016/5/12/chartex" xmlns:cx7="http://schemas.microsoft.com/office/drawing/2016/5/13/chartex" xmlns:cx8="http://schemas.microsoft.com/office/drawing/2016/5/14/chartex" xmlns:mc="http://schemas.openxmlformats.org/markup-compatibility/2006" xmlns:aink="http://schemas.microsoft.com/office/drawing/2016/ink" xmlns:am3d="http://schemas.microsoft.com/office/drawing/2017/model3d" xmlns:o="urn:schemas-microsoft-com:office:office" xmlns:r="http://schemas.openxmlformats.org/officeDocument/2006/relationships" xmlns:m="http://schemas.openxmlformats.org/officeDocument/2006/math" xmlns:v="urn:schemas-microsoft-com:vml" xmlns:wp14="http://schemas.microsoft.com/office/word/2010/wordprocessingDrawing" xmlns:wp="http://schemas.openxmlformats.org/drawingml/2006/wordprocessingDrawing" xmlns:w10="urn:schemas-microsoft-com:office:word" xmlns:w="http://schemas.openxmlformats.org/wordprocessingml/2006/main" xmlns:w14="http://schemas.microsoft.com/office/word/2010/wordml" xmlns:w15="http://schemas.microsoft.com/office/word/2012/wordml" xmlns:w16cid="http://schemas.microsoft.com/office/word/2016/wordml/cid" xmlns:w16se="http://schemas.microsoft.com/office/word/2015/wordml/symex" xmlns:wpg="http://schemas.microsoft.com/office/word/2010/wordprocessingGroup" xmlns:wpi="http://schemas.microsoft.com/office/word/2010/wordprocessingInk" xmlns:wne="http://schemas.microsoft.com/office/word/2006/wordml" xmlns:wps="http://schemas.microsoft.com/office/word/2010/wordprocessingShape" mc:Ignorable="w14 w15 w16se w16cid wp14">
+<w:footnotes xmlns:wpc="http://schemas.microsoft.com/office/word/2010/wordprocessingCanvas" xmlns:cx="http://schemas.microsoft.com/office/drawing/2014/chartex" xmlns:cx1="http://schemas.microsoft.com/office/drawing/2015/9/8/chartex" xmlns:mc="http://schemas.openxmlformats.org/markup-compatibility/2006" xmlns:o="urn:schemas-microsoft-com:office:office" xmlns:r="http://schemas.openxmlformats.org/officeDocument/2006/relationships" xmlns:m="http://schemas.openxmlformats.org/officeDocument/2006/math" xmlns:v="urn:schemas-microsoft-com:vml" xmlns:wp14="http://schemas.microsoft.com/office/word/2010/wordprocessingDrawing" xmlns:wp="http://schemas.openxmlformats.org/drawingml/2006/wordprocessingDrawing" xmlns:w10="urn:schemas-microsoft-com:office:word" xmlns:w="http://schemas.openxmlformats.org/wordprocessingml/2006/main" xmlns:w14="http://schemas.microsoft.com/office/word/2010/wordml" xmlns:w15="http://schemas.microsoft.com/office/word/2012/wordml" xmlns:w16se="http://schemas.microsoft.com/office/word/2015/wordml/symex" xmlns:wpg="http://schemas.microsoft.com/office/word/2010/wordprocessingGroup" xmlns:wpi="http://schemas.microsoft.com/office/word/2010/wordprocessingInk" xmlns:wne="http://schemas.microsoft.com/office/word/2006/wordml" xmlns:wps="http://schemas.microsoft.com/office/word/2010/wordprocessingShape" mc:Ignorable="w14 w15 w16se wp14">
   <w:footnote w:type="separator" w:id="-1">
     <w:p>
       <w:pPr>
@@ -8575,7 +8155,7 @@
 </file>
 
 <file path=word/numbering.xml><?xml version="1.0" encoding="utf-8"?>
-<w:numbering xmlns:wpc="http://schemas.microsoft.com/office/word/2010/wordprocessingCanvas" xmlns:cx="http://schemas.microsoft.com/office/drawing/2014/chartex" xmlns:cx1="http://schemas.microsoft.com/office/drawing/2015/9/8/chartex" xmlns:cx2="http://schemas.microsoft.com/office/drawing/2015/10/21/chartex" xmlns:cx3="http://schemas.microsoft.com/office/drawing/2016/5/9/chartex" xmlns:cx4="http://schemas.microsoft.com/office/drawing/2016/5/10/chartex" xmlns:cx5="http://schemas.microsoft.com/office/drawing/2016/5/11/chartex" xmlns:cx6="http://schemas.microsoft.com/office/drawing/2016/5/12/chartex" xmlns:cx7="http://schemas.microsoft.com/office/drawing/2016/5/13/chartex" xmlns:cx8="http://schemas.microsoft.com/office/drawing/2016/5/14/chartex" xmlns:mc="http://schemas.openxmlformats.org/markup-compatibility/2006" xmlns:aink="http://schemas.microsoft.com/office/drawing/2016/ink" xmlns:am3d="http://schemas.microsoft.com/office/drawing/2017/model3d" xmlns:o="urn:schemas-microsoft-com:office:office" xmlns:r="http://schemas.openxmlformats.org/officeDocument/2006/relationships" xmlns:m="http://schemas.openxmlformats.org/officeDocument/2006/math" xmlns:v="urn:schemas-microsoft-com:vml" xmlns:wp14="http://schemas.microsoft.com/office/word/2010/wordprocessingDrawing" xmlns:wp="http://schemas.openxmlformats.org/drawingml/2006/wordprocessingDrawing" xmlns:w10="urn:schemas-microsoft-com:office:word" xmlns:w="http://schemas.openxmlformats.org/wordprocessingml/2006/main" xmlns:w14="http://schemas.microsoft.com/office/word/2010/wordml" xmlns:w15="http://schemas.microsoft.com/office/word/2012/wordml" xmlns:w16cid="http://schemas.microsoft.com/office/word/2016/wordml/cid" xmlns:w16se="http://schemas.microsoft.com/office/word/2015/wordml/symex" xmlns:wpg="http://schemas.microsoft.com/office/word/2010/wordprocessingGroup" xmlns:wpi="http://schemas.microsoft.com/office/word/2010/wordprocessingInk" xmlns:wne="http://schemas.microsoft.com/office/word/2006/wordml" xmlns:wps="http://schemas.microsoft.com/office/word/2010/wordprocessingShape" mc:Ignorable="w14 w15 w16se w16cid wp14">
+<w:numbering xmlns:wpc="http://schemas.microsoft.com/office/word/2010/wordprocessingCanvas" xmlns:cx="http://schemas.microsoft.com/office/drawing/2014/chartex" xmlns:cx1="http://schemas.microsoft.com/office/drawing/2015/9/8/chartex" xmlns:mc="http://schemas.openxmlformats.org/markup-compatibility/2006" xmlns:o="urn:schemas-microsoft-com:office:office" xmlns:r="http://schemas.openxmlformats.org/officeDocument/2006/relationships" xmlns:m="http://schemas.openxmlformats.org/officeDocument/2006/math" xmlns:v="urn:schemas-microsoft-com:vml" xmlns:wp14="http://schemas.microsoft.com/office/word/2010/wordprocessingDrawing" xmlns:wp="http://schemas.openxmlformats.org/drawingml/2006/wordprocessingDrawing" xmlns:w10="urn:schemas-microsoft-com:office:word" xmlns:w="http://schemas.openxmlformats.org/wordprocessingml/2006/main" xmlns:w14="http://schemas.microsoft.com/office/word/2010/wordml" xmlns:w15="http://schemas.microsoft.com/office/word/2012/wordml" xmlns:w16se="http://schemas.microsoft.com/office/word/2015/wordml/symex" xmlns:wpg="http://schemas.microsoft.com/office/word/2010/wordprocessingGroup" xmlns:wpi="http://schemas.microsoft.com/office/word/2010/wordprocessingInk" xmlns:wne="http://schemas.microsoft.com/office/word/2006/wordml" xmlns:wps="http://schemas.microsoft.com/office/word/2010/wordprocessingShape" mc:Ignorable="w14 w15 w16se wp14">
   <w:abstractNum w:abstractNumId="0" w15:restartNumberingAfterBreak="0">
     <w:nsid w:val="05997F68"/>
     <w:multiLevelType w:val="hybridMultilevel"/>
@@ -9923,12 +9503,125 @@
     </w:lvl>
   </w:abstractNum>
   <w:abstractNum w:abstractNumId="13" w15:restartNumberingAfterBreak="0">
+    <w:nsid w:val="274125C1"/>
+    <w:multiLevelType w:val="hybridMultilevel"/>
+    <w:tmpl w:val="AB046562"/>
+    <w:lvl w:ilvl="0" w:tplc="08090001">
+      <w:start w:val="1"/>
+      <w:numFmt w:val="bullet"/>
+      <w:lvlText w:val=""/>
+      <w:lvlJc w:val="left"/>
+      <w:pPr>
+        <w:ind w:left="720" w:hanging="360"/>
+      </w:pPr>
+      <w:rPr>
+        <w:rFonts w:ascii="Symbol" w:hAnsi="Symbol" w:hint="default"/>
+      </w:rPr>
+    </w:lvl>
+    <w:lvl w:ilvl="1" w:tplc="08090003" w:tentative="1">
+      <w:start w:val="1"/>
+      <w:numFmt w:val="bullet"/>
+      <w:lvlText w:val="o"/>
+      <w:lvlJc w:val="left"/>
+      <w:pPr>
+        <w:ind w:left="1440" w:hanging="360"/>
+      </w:pPr>
+      <w:rPr>
+        <w:rFonts w:ascii="Courier New" w:hAnsi="Courier New" w:cs="Courier New" w:hint="default"/>
+      </w:rPr>
+    </w:lvl>
+    <w:lvl w:ilvl="2" w:tplc="08090005" w:tentative="1">
+      <w:start w:val="1"/>
+      <w:numFmt w:val="bullet"/>
+      <w:lvlText w:val=""/>
+      <w:lvlJc w:val="left"/>
+      <w:pPr>
+        <w:ind w:left="2160" w:hanging="360"/>
+      </w:pPr>
+      <w:rPr>
+        <w:rFonts w:ascii="Wingdings" w:hAnsi="Wingdings" w:hint="default"/>
+      </w:rPr>
+    </w:lvl>
+    <w:lvl w:ilvl="3" w:tplc="08090001" w:tentative="1">
+      <w:start w:val="1"/>
+      <w:numFmt w:val="bullet"/>
+      <w:lvlText w:val=""/>
+      <w:lvlJc w:val="left"/>
+      <w:pPr>
+        <w:ind w:left="2880" w:hanging="360"/>
+      </w:pPr>
+      <w:rPr>
+        <w:rFonts w:ascii="Symbol" w:hAnsi="Symbol" w:hint="default"/>
+      </w:rPr>
+    </w:lvl>
+    <w:lvl w:ilvl="4" w:tplc="08090003" w:tentative="1">
+      <w:start w:val="1"/>
+      <w:numFmt w:val="bullet"/>
+      <w:lvlText w:val="o"/>
+      <w:lvlJc w:val="left"/>
+      <w:pPr>
+        <w:ind w:left="3600" w:hanging="360"/>
+      </w:pPr>
+      <w:rPr>
+        <w:rFonts w:ascii="Courier New" w:hAnsi="Courier New" w:cs="Courier New" w:hint="default"/>
+      </w:rPr>
+    </w:lvl>
+    <w:lvl w:ilvl="5" w:tplc="08090005" w:tentative="1">
+      <w:start w:val="1"/>
+      <w:numFmt w:val="bullet"/>
+      <w:lvlText w:val=""/>
+      <w:lvlJc w:val="left"/>
+      <w:pPr>
+        <w:ind w:left="4320" w:hanging="360"/>
+      </w:pPr>
+      <w:rPr>
+        <w:rFonts w:ascii="Wingdings" w:hAnsi="Wingdings" w:hint="default"/>
+      </w:rPr>
+    </w:lvl>
+    <w:lvl w:ilvl="6" w:tplc="08090001" w:tentative="1">
+      <w:start w:val="1"/>
+      <w:numFmt w:val="bullet"/>
+      <w:lvlText w:val=""/>
+      <w:lvlJc w:val="left"/>
+      <w:pPr>
+        <w:ind w:left="5040" w:hanging="360"/>
+      </w:pPr>
+      <w:rPr>
+        <w:rFonts w:ascii="Symbol" w:hAnsi="Symbol" w:hint="default"/>
+      </w:rPr>
+    </w:lvl>
+    <w:lvl w:ilvl="7" w:tplc="08090003" w:tentative="1">
+      <w:start w:val="1"/>
+      <w:numFmt w:val="bullet"/>
+      <w:lvlText w:val="o"/>
+      <w:lvlJc w:val="left"/>
+      <w:pPr>
+        <w:ind w:left="5760" w:hanging="360"/>
+      </w:pPr>
+      <w:rPr>
+        <w:rFonts w:ascii="Courier New" w:hAnsi="Courier New" w:cs="Courier New" w:hint="default"/>
+      </w:rPr>
+    </w:lvl>
+    <w:lvl w:ilvl="8" w:tplc="08090005" w:tentative="1">
+      <w:start w:val="1"/>
+      <w:numFmt w:val="bullet"/>
+      <w:lvlText w:val=""/>
+      <w:lvlJc w:val="left"/>
+      <w:pPr>
+        <w:ind w:left="6480" w:hanging="360"/>
+      </w:pPr>
+      <w:rPr>
+        <w:rFonts w:ascii="Wingdings" w:hAnsi="Wingdings" w:hint="default"/>
+      </w:rPr>
+    </w:lvl>
+  </w:abstractNum>
+  <w:abstractNum w:abstractNumId="14" w15:restartNumberingAfterBreak="0">
     <w:nsid w:val="27A52E1F"/>
     <w:multiLevelType w:val="multilevel"/>
     <w:tmpl w:val="46FA554A"/>
     <w:numStyleLink w:val="Style1"/>
   </w:abstractNum>
-  <w:abstractNum w:abstractNumId="14" w15:restartNumberingAfterBreak="0">
+  <w:abstractNum w:abstractNumId="15" w15:restartNumberingAfterBreak="0">
     <w:nsid w:val="29FE3603"/>
     <w:multiLevelType w:val="hybridMultilevel"/>
     <w:tmpl w:val="AC6E646A"/>
@@ -10041,7 +9734,7 @@
       </w:rPr>
     </w:lvl>
   </w:abstractNum>
-  <w:abstractNum w:abstractNumId="15" w15:restartNumberingAfterBreak="0">
+  <w:abstractNum w:abstractNumId="16" w15:restartNumberingAfterBreak="0">
     <w:nsid w:val="2C8A55BB"/>
     <w:multiLevelType w:val="multilevel"/>
     <w:tmpl w:val="46FA554A"/>
@@ -10155,7 +9848,7 @@
       </w:rPr>
     </w:lvl>
   </w:abstractNum>
-  <w:abstractNum w:abstractNumId="16" w15:restartNumberingAfterBreak="0">
+  <w:abstractNum w:abstractNumId="17" w15:restartNumberingAfterBreak="0">
     <w:nsid w:val="2D71018C"/>
     <w:multiLevelType w:val="hybridMultilevel"/>
     <w:tmpl w:val="EA96FD3E"/>
@@ -10268,7 +9961,7 @@
       </w:rPr>
     </w:lvl>
   </w:abstractNum>
-  <w:abstractNum w:abstractNumId="17" w15:restartNumberingAfterBreak="0">
+  <w:abstractNum w:abstractNumId="18" w15:restartNumberingAfterBreak="0">
     <w:nsid w:val="2F1F03B7"/>
     <w:multiLevelType w:val="hybridMultilevel"/>
     <w:tmpl w:val="6F8E20C8"/>
@@ -10381,7 +10074,7 @@
       </w:rPr>
     </w:lvl>
   </w:abstractNum>
-  <w:abstractNum w:abstractNumId="18" w15:restartNumberingAfterBreak="0">
+  <w:abstractNum w:abstractNumId="19" w15:restartNumberingAfterBreak="0">
     <w:nsid w:val="2FAF7A06"/>
     <w:multiLevelType w:val="hybridMultilevel"/>
     <w:tmpl w:val="2A08E1DE"/>
@@ -10494,7 +10187,7 @@
       </w:rPr>
     </w:lvl>
   </w:abstractNum>
-  <w:abstractNum w:abstractNumId="19" w15:restartNumberingAfterBreak="0">
+  <w:abstractNum w:abstractNumId="20" w15:restartNumberingAfterBreak="0">
     <w:nsid w:val="37AE3AAD"/>
     <w:multiLevelType w:val="hybridMultilevel"/>
     <w:tmpl w:val="22BCD904"/>
@@ -10583,7 +10276,7 @@
       </w:pPr>
     </w:lvl>
   </w:abstractNum>
-  <w:abstractNum w:abstractNumId="20" w15:restartNumberingAfterBreak="0">
+  <w:abstractNum w:abstractNumId="21" w15:restartNumberingAfterBreak="0">
     <w:nsid w:val="3959498F"/>
     <w:multiLevelType w:val="multilevel"/>
     <w:tmpl w:val="0809001F"/>
@@ -10669,7 +10362,7 @@
       </w:pPr>
     </w:lvl>
   </w:abstractNum>
-  <w:abstractNum w:abstractNumId="21" w15:restartNumberingAfterBreak="0">
+  <w:abstractNum w:abstractNumId="22" w15:restartNumberingAfterBreak="0">
     <w:nsid w:val="3BF7253F"/>
     <w:multiLevelType w:val="hybridMultilevel"/>
     <w:tmpl w:val="4F54A6DE"/>
@@ -10782,7 +10475,7 @@
       </w:rPr>
     </w:lvl>
   </w:abstractNum>
-  <w:abstractNum w:abstractNumId="22" w15:restartNumberingAfterBreak="0">
+  <w:abstractNum w:abstractNumId="23" w15:restartNumberingAfterBreak="0">
     <w:nsid w:val="3C1C3D2C"/>
     <w:multiLevelType w:val="multilevel"/>
     <w:tmpl w:val="DD4ADE24"/>
@@ -10895,7 +10588,7 @@
       </w:rPr>
     </w:lvl>
   </w:abstractNum>
-  <w:abstractNum w:abstractNumId="23" w15:restartNumberingAfterBreak="0">
+  <w:abstractNum w:abstractNumId="24" w15:restartNumberingAfterBreak="0">
     <w:nsid w:val="3E6C659A"/>
     <w:multiLevelType w:val="hybridMultilevel"/>
     <w:tmpl w:val="48A0A774"/>
@@ -11008,7 +10701,7 @@
       </w:rPr>
     </w:lvl>
   </w:abstractNum>
-  <w:abstractNum w:abstractNumId="24" w15:restartNumberingAfterBreak="0">
+  <w:abstractNum w:abstractNumId="25" w15:restartNumberingAfterBreak="0">
     <w:nsid w:val="3F67203D"/>
     <w:multiLevelType w:val="hybridMultilevel"/>
     <w:tmpl w:val="7D024294"/>
@@ -11097,7 +10790,7 @@
       </w:pPr>
     </w:lvl>
   </w:abstractNum>
-  <w:abstractNum w:abstractNumId="25" w15:restartNumberingAfterBreak="0">
+  <w:abstractNum w:abstractNumId="26" w15:restartNumberingAfterBreak="0">
     <w:nsid w:val="43AA0259"/>
     <w:multiLevelType w:val="hybridMultilevel"/>
     <w:tmpl w:val="71A2C4AC"/>
@@ -11210,7 +10903,7 @@
       </w:rPr>
     </w:lvl>
   </w:abstractNum>
-  <w:abstractNum w:abstractNumId="26" w15:restartNumberingAfterBreak="0">
+  <w:abstractNum w:abstractNumId="27" w15:restartNumberingAfterBreak="0">
     <w:nsid w:val="447614A2"/>
     <w:multiLevelType w:val="hybridMultilevel"/>
     <w:tmpl w:val="8F46E476"/>
@@ -11323,7 +11016,7 @@
       </w:rPr>
     </w:lvl>
   </w:abstractNum>
-  <w:abstractNum w:abstractNumId="27" w15:restartNumberingAfterBreak="0">
+  <w:abstractNum w:abstractNumId="28" w15:restartNumberingAfterBreak="0">
     <w:nsid w:val="46810391"/>
     <w:multiLevelType w:val="hybridMultilevel"/>
     <w:tmpl w:val="3A0AFD9A"/>
@@ -11412,7 +11105,7 @@
       </w:pPr>
     </w:lvl>
   </w:abstractNum>
-  <w:abstractNum w:abstractNumId="28" w15:restartNumberingAfterBreak="0">
+  <w:abstractNum w:abstractNumId="29" w15:restartNumberingAfterBreak="0">
     <w:nsid w:val="4BF41F03"/>
     <w:multiLevelType w:val="hybridMultilevel"/>
     <w:tmpl w:val="1FCE63DC"/>
@@ -11525,7 +11218,7 @@
       </w:rPr>
     </w:lvl>
   </w:abstractNum>
-  <w:abstractNum w:abstractNumId="29" w15:restartNumberingAfterBreak="0">
+  <w:abstractNum w:abstractNumId="30" w15:restartNumberingAfterBreak="0">
     <w:nsid w:val="4D155C56"/>
     <w:multiLevelType w:val="hybridMultilevel"/>
     <w:tmpl w:val="8D6E4C88"/>
@@ -11614,7 +11307,7 @@
       </w:pPr>
     </w:lvl>
   </w:abstractNum>
-  <w:abstractNum w:abstractNumId="30" w15:restartNumberingAfterBreak="0">
+  <w:abstractNum w:abstractNumId="31" w15:restartNumberingAfterBreak="0">
     <w:nsid w:val="523C1101"/>
     <w:multiLevelType w:val="multilevel"/>
     <w:tmpl w:val="EF66E3B0"/>
@@ -11727,13 +11420,13 @@
       </w:rPr>
     </w:lvl>
   </w:abstractNum>
-  <w:abstractNum w:abstractNumId="31" w15:restartNumberingAfterBreak="0">
+  <w:abstractNum w:abstractNumId="32" w15:restartNumberingAfterBreak="0">
     <w:nsid w:val="533A13C6"/>
     <w:multiLevelType w:val="multilevel"/>
     <w:tmpl w:val="46FA554A"/>
     <w:numStyleLink w:val="Style1"/>
   </w:abstractNum>
-  <w:abstractNum w:abstractNumId="32" w15:restartNumberingAfterBreak="0">
+  <w:abstractNum w:abstractNumId="33" w15:restartNumberingAfterBreak="0">
     <w:nsid w:val="5BC13757"/>
     <w:multiLevelType w:val="hybridMultilevel"/>
     <w:tmpl w:val="96A4A972"/>
@@ -11846,7 +11539,120 @@
       </w:rPr>
     </w:lvl>
   </w:abstractNum>
-  <w:abstractNum w:abstractNumId="33" w15:restartNumberingAfterBreak="0">
+  <w:abstractNum w:abstractNumId="34" w15:restartNumberingAfterBreak="0">
+    <w:nsid w:val="5E6229BF"/>
+    <w:multiLevelType w:val="hybridMultilevel"/>
+    <w:tmpl w:val="885832C4"/>
+    <w:lvl w:ilvl="0" w:tplc="08090001">
+      <w:start w:val="1"/>
+      <w:numFmt w:val="bullet"/>
+      <w:lvlText w:val=""/>
+      <w:lvlJc w:val="left"/>
+      <w:pPr>
+        <w:ind w:left="720" w:hanging="360"/>
+      </w:pPr>
+      <w:rPr>
+        <w:rFonts w:ascii="Symbol" w:hAnsi="Symbol" w:hint="default"/>
+      </w:rPr>
+    </w:lvl>
+    <w:lvl w:ilvl="1" w:tplc="08090003" w:tentative="1">
+      <w:start w:val="1"/>
+      <w:numFmt w:val="bullet"/>
+      <w:lvlText w:val="o"/>
+      <w:lvlJc w:val="left"/>
+      <w:pPr>
+        <w:ind w:left="1440" w:hanging="360"/>
+      </w:pPr>
+      <w:rPr>
+        <w:rFonts w:ascii="Courier New" w:hAnsi="Courier New" w:cs="Courier New" w:hint="default"/>
+      </w:rPr>
+    </w:lvl>
+    <w:lvl w:ilvl="2" w:tplc="08090005" w:tentative="1">
+      <w:start w:val="1"/>
+      <w:numFmt w:val="bullet"/>
+      <w:lvlText w:val=""/>
+      <w:lvlJc w:val="left"/>
+      <w:pPr>
+        <w:ind w:left="2160" w:hanging="360"/>
+      </w:pPr>
+      <w:rPr>
+        <w:rFonts w:ascii="Wingdings" w:hAnsi="Wingdings" w:hint="default"/>
+      </w:rPr>
+    </w:lvl>
+    <w:lvl w:ilvl="3" w:tplc="08090001" w:tentative="1">
+      <w:start w:val="1"/>
+      <w:numFmt w:val="bullet"/>
+      <w:lvlText w:val=""/>
+      <w:lvlJc w:val="left"/>
+      <w:pPr>
+        <w:ind w:left="2880" w:hanging="360"/>
+      </w:pPr>
+      <w:rPr>
+        <w:rFonts w:ascii="Symbol" w:hAnsi="Symbol" w:hint="default"/>
+      </w:rPr>
+    </w:lvl>
+    <w:lvl w:ilvl="4" w:tplc="08090003" w:tentative="1">
+      <w:start w:val="1"/>
+      <w:numFmt w:val="bullet"/>
+      <w:lvlText w:val="o"/>
+      <w:lvlJc w:val="left"/>
+      <w:pPr>
+        <w:ind w:left="3600" w:hanging="360"/>
+      </w:pPr>
+      <w:rPr>
+        <w:rFonts w:ascii="Courier New" w:hAnsi="Courier New" w:cs="Courier New" w:hint="default"/>
+      </w:rPr>
+    </w:lvl>
+    <w:lvl w:ilvl="5" w:tplc="08090005" w:tentative="1">
+      <w:start w:val="1"/>
+      <w:numFmt w:val="bullet"/>
+      <w:lvlText w:val=""/>
+      <w:lvlJc w:val="left"/>
+      <w:pPr>
+        <w:ind w:left="4320" w:hanging="360"/>
+      </w:pPr>
+      <w:rPr>
+        <w:rFonts w:ascii="Wingdings" w:hAnsi="Wingdings" w:hint="default"/>
+      </w:rPr>
+    </w:lvl>
+    <w:lvl w:ilvl="6" w:tplc="08090001" w:tentative="1">
+      <w:start w:val="1"/>
+      <w:numFmt w:val="bullet"/>
+      <w:lvlText w:val=""/>
+      <w:lvlJc w:val="left"/>
+      <w:pPr>
+        <w:ind w:left="5040" w:hanging="360"/>
+      </w:pPr>
+      <w:rPr>
+        <w:rFonts w:ascii="Symbol" w:hAnsi="Symbol" w:hint="default"/>
+      </w:rPr>
+    </w:lvl>
+    <w:lvl w:ilvl="7" w:tplc="08090003" w:tentative="1">
+      <w:start w:val="1"/>
+      <w:numFmt w:val="bullet"/>
+      <w:lvlText w:val="o"/>
+      <w:lvlJc w:val="left"/>
+      <w:pPr>
+        <w:ind w:left="5760" w:hanging="360"/>
+      </w:pPr>
+      <w:rPr>
+        <w:rFonts w:ascii="Courier New" w:hAnsi="Courier New" w:cs="Courier New" w:hint="default"/>
+      </w:rPr>
+    </w:lvl>
+    <w:lvl w:ilvl="8" w:tplc="08090005" w:tentative="1">
+      <w:start w:val="1"/>
+      <w:numFmt w:val="bullet"/>
+      <w:lvlText w:val=""/>
+      <w:lvlJc w:val="left"/>
+      <w:pPr>
+        <w:ind w:left="6480" w:hanging="360"/>
+      </w:pPr>
+      <w:rPr>
+        <w:rFonts w:ascii="Wingdings" w:hAnsi="Wingdings" w:hint="default"/>
+      </w:rPr>
+    </w:lvl>
+  </w:abstractNum>
+  <w:abstractNum w:abstractNumId="35" w15:restartNumberingAfterBreak="0">
     <w:nsid w:val="5FCB2C4A"/>
     <w:multiLevelType w:val="hybridMultilevel"/>
     <w:tmpl w:val="9A425C4C"/>
@@ -11959,7 +11765,120 @@
       </w:rPr>
     </w:lvl>
   </w:abstractNum>
-  <w:abstractNum w:abstractNumId="34" w15:restartNumberingAfterBreak="0">
+  <w:abstractNum w:abstractNumId="36" w15:restartNumberingAfterBreak="0">
+    <w:nsid w:val="68F602D4"/>
+    <w:multiLevelType w:val="hybridMultilevel"/>
+    <w:tmpl w:val="7DDAB83C"/>
+    <w:lvl w:ilvl="0" w:tplc="08090001">
+      <w:start w:val="1"/>
+      <w:numFmt w:val="bullet"/>
+      <w:lvlText w:val=""/>
+      <w:lvlJc w:val="left"/>
+      <w:pPr>
+        <w:ind w:left="720" w:hanging="360"/>
+      </w:pPr>
+      <w:rPr>
+        <w:rFonts w:ascii="Symbol" w:hAnsi="Symbol" w:hint="default"/>
+      </w:rPr>
+    </w:lvl>
+    <w:lvl w:ilvl="1" w:tplc="08090003" w:tentative="1">
+      <w:start w:val="1"/>
+      <w:numFmt w:val="bullet"/>
+      <w:lvlText w:val="o"/>
+      <w:lvlJc w:val="left"/>
+      <w:pPr>
+        <w:ind w:left="1440" w:hanging="360"/>
+      </w:pPr>
+      <w:rPr>
+        <w:rFonts w:ascii="Courier New" w:hAnsi="Courier New" w:cs="Courier New" w:hint="default"/>
+      </w:rPr>
+    </w:lvl>
+    <w:lvl w:ilvl="2" w:tplc="08090005" w:tentative="1">
+      <w:start w:val="1"/>
+      <w:numFmt w:val="bullet"/>
+      <w:lvlText w:val=""/>
+      <w:lvlJc w:val="left"/>
+      <w:pPr>
+        <w:ind w:left="2160" w:hanging="360"/>
+      </w:pPr>
+      <w:rPr>
+        <w:rFonts w:ascii="Wingdings" w:hAnsi="Wingdings" w:hint="default"/>
+      </w:rPr>
+    </w:lvl>
+    <w:lvl w:ilvl="3" w:tplc="08090001" w:tentative="1">
+      <w:start w:val="1"/>
+      <w:numFmt w:val="bullet"/>
+      <w:lvlText w:val=""/>
+      <w:lvlJc w:val="left"/>
+      <w:pPr>
+        <w:ind w:left="2880" w:hanging="360"/>
+      </w:pPr>
+      <w:rPr>
+        <w:rFonts w:ascii="Symbol" w:hAnsi="Symbol" w:hint="default"/>
+      </w:rPr>
+    </w:lvl>
+    <w:lvl w:ilvl="4" w:tplc="08090003" w:tentative="1">
+      <w:start w:val="1"/>
+      <w:numFmt w:val="bullet"/>
+      <w:lvlText w:val="o"/>
+      <w:lvlJc w:val="left"/>
+      <w:pPr>
+        <w:ind w:left="3600" w:hanging="360"/>
+      </w:pPr>
+      <w:rPr>
+        <w:rFonts w:ascii="Courier New" w:hAnsi="Courier New" w:cs="Courier New" w:hint="default"/>
+      </w:rPr>
+    </w:lvl>
+    <w:lvl w:ilvl="5" w:tplc="08090005" w:tentative="1">
+      <w:start w:val="1"/>
+      <w:numFmt w:val="bullet"/>
+      <w:lvlText w:val=""/>
+      <w:lvlJc w:val="left"/>
+      <w:pPr>
+        <w:ind w:left="4320" w:hanging="360"/>
+      </w:pPr>
+      <w:rPr>
+        <w:rFonts w:ascii="Wingdings" w:hAnsi="Wingdings" w:hint="default"/>
+      </w:rPr>
+    </w:lvl>
+    <w:lvl w:ilvl="6" w:tplc="08090001" w:tentative="1">
+      <w:start w:val="1"/>
+      <w:numFmt w:val="bullet"/>
+      <w:lvlText w:val=""/>
+      <w:lvlJc w:val="left"/>
+      <w:pPr>
+        <w:ind w:left="5040" w:hanging="360"/>
+      </w:pPr>
+      <w:rPr>
+        <w:rFonts w:ascii="Symbol" w:hAnsi="Symbol" w:hint="default"/>
+      </w:rPr>
+    </w:lvl>
+    <w:lvl w:ilvl="7" w:tplc="08090003" w:tentative="1">
+      <w:start w:val="1"/>
+      <w:numFmt w:val="bullet"/>
+      <w:lvlText w:val="o"/>
+      <w:lvlJc w:val="left"/>
+      <w:pPr>
+        <w:ind w:left="5760" w:hanging="360"/>
+      </w:pPr>
+      <w:rPr>
+        <w:rFonts w:ascii="Courier New" w:hAnsi="Courier New" w:cs="Courier New" w:hint="default"/>
+      </w:rPr>
+    </w:lvl>
+    <w:lvl w:ilvl="8" w:tplc="08090005" w:tentative="1">
+      <w:start w:val="1"/>
+      <w:numFmt w:val="bullet"/>
+      <w:lvlText w:val=""/>
+      <w:lvlJc w:val="left"/>
+      <w:pPr>
+        <w:ind w:left="6480" w:hanging="360"/>
+      </w:pPr>
+      <w:rPr>
+        <w:rFonts w:ascii="Wingdings" w:hAnsi="Wingdings" w:hint="default"/>
+      </w:rPr>
+    </w:lvl>
+  </w:abstractNum>
+  <w:abstractNum w:abstractNumId="37" w15:restartNumberingAfterBreak="0">
     <w:nsid w:val="693B4031"/>
     <w:multiLevelType w:val="multilevel"/>
     <w:tmpl w:val="EF66E3B0"/>
@@ -12072,7 +11991,7 @@
       </w:rPr>
     </w:lvl>
   </w:abstractNum>
-  <w:abstractNum w:abstractNumId="35" w15:restartNumberingAfterBreak="0">
+  <w:abstractNum w:abstractNumId="38" w15:restartNumberingAfterBreak="0">
     <w:nsid w:val="6B24169E"/>
     <w:multiLevelType w:val="hybridMultilevel"/>
     <w:tmpl w:val="E57C729C"/>
@@ -12185,7 +12104,7 @@
       </w:rPr>
     </w:lvl>
   </w:abstractNum>
-  <w:abstractNum w:abstractNumId="36" w15:restartNumberingAfterBreak="0">
+  <w:abstractNum w:abstractNumId="39" w15:restartNumberingAfterBreak="0">
     <w:nsid w:val="6D0E13C2"/>
     <w:multiLevelType w:val="hybridMultilevel"/>
     <w:tmpl w:val="FF76ED9A"/>
@@ -12298,7 +12217,7 @@
       </w:rPr>
     </w:lvl>
   </w:abstractNum>
-  <w:abstractNum w:abstractNumId="37" w15:restartNumberingAfterBreak="0">
+  <w:abstractNum w:abstractNumId="40" w15:restartNumberingAfterBreak="0">
     <w:nsid w:val="710B0E88"/>
     <w:multiLevelType w:val="hybridMultilevel"/>
     <w:tmpl w:val="53265924"/>
@@ -12411,7 +12330,7 @@
       </w:rPr>
     </w:lvl>
   </w:abstractNum>
-  <w:abstractNum w:abstractNumId="38" w15:restartNumberingAfterBreak="0">
+  <w:abstractNum w:abstractNumId="41" w15:restartNumberingAfterBreak="0">
     <w:nsid w:val="72783F2C"/>
     <w:multiLevelType w:val="hybridMultilevel"/>
     <w:tmpl w:val="36387D48"/>
@@ -12524,7 +12443,233 @@
       </w:rPr>
     </w:lvl>
   </w:abstractNum>
-  <w:abstractNum w:abstractNumId="39" w15:restartNumberingAfterBreak="0">
+  <w:abstractNum w:abstractNumId="42" w15:restartNumberingAfterBreak="0">
+    <w:nsid w:val="7C2853C7"/>
+    <w:multiLevelType w:val="hybridMultilevel"/>
+    <w:tmpl w:val="691CCA20"/>
+    <w:lvl w:ilvl="0" w:tplc="08090001">
+      <w:start w:val="1"/>
+      <w:numFmt w:val="bullet"/>
+      <w:lvlText w:val=""/>
+      <w:lvlJc w:val="left"/>
+      <w:pPr>
+        <w:ind w:left="720" w:hanging="360"/>
+      </w:pPr>
+      <w:rPr>
+        <w:rFonts w:ascii="Symbol" w:hAnsi="Symbol" w:hint="default"/>
+      </w:rPr>
+    </w:lvl>
+    <w:lvl w:ilvl="1" w:tplc="08090003" w:tentative="1">
+      <w:start w:val="1"/>
+      <w:numFmt w:val="bullet"/>
+      <w:lvlText w:val="o"/>
+      <w:lvlJc w:val="left"/>
+      <w:pPr>
+        <w:ind w:left="1440" w:hanging="360"/>
+      </w:pPr>
+      <w:rPr>
+        <w:rFonts w:ascii="Courier New" w:hAnsi="Courier New" w:cs="Courier New" w:hint="default"/>
+      </w:rPr>
+    </w:lvl>
+    <w:lvl w:ilvl="2" w:tplc="08090005" w:tentative="1">
+      <w:start w:val="1"/>
+      <w:numFmt w:val="bullet"/>
+      <w:lvlText w:val=""/>
+      <w:lvlJc w:val="left"/>
+      <w:pPr>
+        <w:ind w:left="2160" w:hanging="360"/>
+      </w:pPr>
+      <w:rPr>
+        <w:rFonts w:ascii="Wingdings" w:hAnsi="Wingdings" w:hint="default"/>
+      </w:rPr>
+    </w:lvl>
+    <w:lvl w:ilvl="3" w:tplc="08090001" w:tentative="1">
+      <w:start w:val="1"/>
+      <w:numFmt w:val="bullet"/>
+      <w:lvlText w:val=""/>
+      <w:lvlJc w:val="left"/>
+      <w:pPr>
+        <w:ind w:left="2880" w:hanging="360"/>
+      </w:pPr>
+      <w:rPr>
+        <w:rFonts w:ascii="Symbol" w:hAnsi="Symbol" w:hint="default"/>
+      </w:rPr>
+    </w:lvl>
+    <w:lvl w:ilvl="4" w:tplc="08090003" w:tentative="1">
+      <w:start w:val="1"/>
+      <w:numFmt w:val="bullet"/>
+      <w:lvlText w:val="o"/>
+      <w:lvlJc w:val="left"/>
+      <w:pPr>
+        <w:ind w:left="3600" w:hanging="360"/>
+      </w:pPr>
+      <w:rPr>
+        <w:rFonts w:ascii="Courier New" w:hAnsi="Courier New" w:cs="Courier New" w:hint="default"/>
+      </w:rPr>
+    </w:lvl>
+    <w:lvl w:ilvl="5" w:tplc="08090005" w:tentative="1">
+      <w:start w:val="1"/>
+      <w:numFmt w:val="bullet"/>
+      <w:lvlText w:val=""/>
+      <w:lvlJc w:val="left"/>
+      <w:pPr>
+        <w:ind w:left="4320" w:hanging="360"/>
+      </w:pPr>
+      <w:rPr>
+        <w:rFonts w:ascii="Wingdings" w:hAnsi="Wingdings" w:hint="default"/>
+      </w:rPr>
+    </w:lvl>
+    <w:lvl w:ilvl="6" w:tplc="08090001" w:tentative="1">
+      <w:start w:val="1"/>
+      <w:numFmt w:val="bullet"/>
+      <w:lvlText w:val=""/>
+      <w:lvlJc w:val="left"/>
+      <w:pPr>
+        <w:ind w:left="5040" w:hanging="360"/>
+      </w:pPr>
+      <w:rPr>
+        <w:rFonts w:ascii="Symbol" w:hAnsi="Symbol" w:hint="default"/>
+      </w:rPr>
+    </w:lvl>
+    <w:lvl w:ilvl="7" w:tplc="08090003" w:tentative="1">
+      <w:start w:val="1"/>
+      <w:numFmt w:val="bullet"/>
+      <w:lvlText w:val="o"/>
+      <w:lvlJc w:val="left"/>
+      <w:pPr>
+        <w:ind w:left="5760" w:hanging="360"/>
+      </w:pPr>
+      <w:rPr>
+        <w:rFonts w:ascii="Courier New" w:hAnsi="Courier New" w:cs="Courier New" w:hint="default"/>
+      </w:rPr>
+    </w:lvl>
+    <w:lvl w:ilvl="8" w:tplc="08090005" w:tentative="1">
+      <w:start w:val="1"/>
+      <w:numFmt w:val="bullet"/>
+      <w:lvlText w:val=""/>
+      <w:lvlJc w:val="left"/>
+      <w:pPr>
+        <w:ind w:left="6480" w:hanging="360"/>
+      </w:pPr>
+      <w:rPr>
+        <w:rFonts w:ascii="Wingdings" w:hAnsi="Wingdings" w:hint="default"/>
+      </w:rPr>
+    </w:lvl>
+  </w:abstractNum>
+  <w:abstractNum w:abstractNumId="43" w15:restartNumberingAfterBreak="0">
+    <w:nsid w:val="7D0A3F1D"/>
+    <w:multiLevelType w:val="hybridMultilevel"/>
+    <w:tmpl w:val="9DBA6D6C"/>
+    <w:lvl w:ilvl="0" w:tplc="08090001">
+      <w:start w:val="1"/>
+      <w:numFmt w:val="bullet"/>
+      <w:lvlText w:val=""/>
+      <w:lvlJc w:val="left"/>
+      <w:pPr>
+        <w:ind w:left="720" w:hanging="360"/>
+      </w:pPr>
+      <w:rPr>
+        <w:rFonts w:ascii="Symbol" w:hAnsi="Symbol" w:hint="default"/>
+      </w:rPr>
+    </w:lvl>
+    <w:lvl w:ilvl="1" w:tplc="08090003" w:tentative="1">
+      <w:start w:val="1"/>
+      <w:numFmt w:val="bullet"/>
+      <w:lvlText w:val="o"/>
+      <w:lvlJc w:val="left"/>
+      <w:pPr>
+        <w:ind w:left="1440" w:hanging="360"/>
+      </w:pPr>
+      <w:rPr>
+        <w:rFonts w:ascii="Courier New" w:hAnsi="Courier New" w:cs="Courier New" w:hint="default"/>
+      </w:rPr>
+    </w:lvl>
+    <w:lvl w:ilvl="2" w:tplc="08090005" w:tentative="1">
+      <w:start w:val="1"/>
+      <w:numFmt w:val="bullet"/>
+      <w:lvlText w:val=""/>
+      <w:lvlJc w:val="left"/>
+      <w:pPr>
+        <w:ind w:left="2160" w:hanging="360"/>
+      </w:pPr>
+      <w:rPr>
+        <w:rFonts w:ascii="Wingdings" w:hAnsi="Wingdings" w:hint="default"/>
+      </w:rPr>
+    </w:lvl>
+    <w:lvl w:ilvl="3" w:tplc="08090001" w:tentative="1">
+      <w:start w:val="1"/>
+      <w:numFmt w:val="bullet"/>
+      <w:lvlText w:val=""/>
+      <w:lvlJc w:val="left"/>
+      <w:pPr>
+        <w:ind w:left="2880" w:hanging="360"/>
+      </w:pPr>
+      <w:rPr>
+        <w:rFonts w:ascii="Symbol" w:hAnsi="Symbol" w:hint="default"/>
+      </w:rPr>
+    </w:lvl>
+    <w:lvl w:ilvl="4" w:tplc="08090003" w:tentative="1">
+      <w:start w:val="1"/>
+      <w:numFmt w:val="bullet"/>
+      <w:lvlText w:val="o"/>
+      <w:lvlJc w:val="left"/>
+      <w:pPr>
+        <w:ind w:left="3600" w:hanging="360"/>
+      </w:pPr>
+      <w:rPr>
+        <w:rFonts w:ascii="Courier New" w:hAnsi="Courier New" w:cs="Courier New" w:hint="default"/>
+      </w:rPr>
+    </w:lvl>
+    <w:lvl w:ilvl="5" w:tplc="08090005" w:tentative="1">
+      <w:start w:val="1"/>
+      <w:numFmt w:val="bullet"/>
+      <w:lvlText w:val=""/>
+      <w:lvlJc w:val="left"/>
+      <w:pPr>
+        <w:ind w:left="4320" w:hanging="360"/>
+      </w:pPr>
+      <w:rPr>
+        <w:rFonts w:ascii="Wingdings" w:hAnsi="Wingdings" w:hint="default"/>
+      </w:rPr>
+    </w:lvl>
+    <w:lvl w:ilvl="6" w:tplc="08090001" w:tentative="1">
+      <w:start w:val="1"/>
+      <w:numFmt w:val="bullet"/>
+      <w:lvlText w:val=""/>
+      <w:lvlJc w:val="left"/>
+      <w:pPr>
+        <w:ind w:left="5040" w:hanging="360"/>
+      </w:pPr>
+      <w:rPr>
+        <w:rFonts w:ascii="Symbol" w:hAnsi="Symbol" w:hint="default"/>
+      </w:rPr>
+    </w:lvl>
+    <w:lvl w:ilvl="7" w:tplc="08090003" w:tentative="1">
+      <w:start w:val="1"/>
+      <w:numFmt w:val="bullet"/>
+      <w:lvlText w:val="o"/>
+      <w:lvlJc w:val="left"/>
+      <w:pPr>
+        <w:ind w:left="5760" w:hanging="360"/>
+      </w:pPr>
+      <w:rPr>
+        <w:rFonts w:ascii="Courier New" w:hAnsi="Courier New" w:cs="Courier New" w:hint="default"/>
+      </w:rPr>
+    </w:lvl>
+    <w:lvl w:ilvl="8" w:tplc="08090005" w:tentative="1">
+      <w:start w:val="1"/>
+      <w:numFmt w:val="bullet"/>
+      <w:lvlText w:val=""/>
+      <w:lvlJc w:val="left"/>
+      <w:pPr>
+        <w:ind w:left="6480" w:hanging="360"/>
+      </w:pPr>
+      <w:rPr>
+        <w:rFonts w:ascii="Wingdings" w:hAnsi="Wingdings" w:hint="default"/>
+      </w:rPr>
+    </w:lvl>
+  </w:abstractNum>
+  <w:abstractNum w:abstractNumId="44" w15:restartNumberingAfterBreak="0">
     <w:nsid w:val="7FDF6356"/>
     <w:multiLevelType w:val="hybridMultilevel"/>
     <w:tmpl w:val="514A08FE"/>
@@ -12621,10 +12766,10 @@
     <w:abstractNumId w:val="9"/>
   </w:num>
   <w:num w:numId="4">
-    <w:abstractNumId w:val="22"/>
+    <w:abstractNumId w:val="23"/>
   </w:num>
   <w:num w:numId="5">
-    <w:abstractNumId w:val="39"/>
+    <w:abstractNumId w:val="44"/>
   </w:num>
   <w:num w:numId="6">
     <w:abstractNumId w:val="2"/>
@@ -12636,49 +12781,49 @@
     <w:abstractNumId w:val="7"/>
   </w:num>
   <w:num w:numId="9">
+    <w:abstractNumId w:val="32"/>
+  </w:num>
+  <w:num w:numId="10">
+    <w:abstractNumId w:val="16"/>
+  </w:num>
+  <w:num w:numId="11">
+    <w:abstractNumId w:val="14"/>
+  </w:num>
+  <w:num w:numId="12">
+    <w:abstractNumId w:val="20"/>
+  </w:num>
+  <w:num w:numId="13">
+    <w:abstractNumId w:val="21"/>
+  </w:num>
+  <w:num w:numId="14">
     <w:abstractNumId w:val="31"/>
   </w:num>
-  <w:num w:numId="10">
+  <w:num w:numId="15">
+    <w:abstractNumId w:val="30"/>
+  </w:num>
+  <w:num w:numId="16">
+    <w:abstractNumId w:val="37"/>
+  </w:num>
+  <w:num w:numId="17">
+    <w:abstractNumId w:val="28"/>
+  </w:num>
+  <w:num w:numId="18">
     <w:abstractNumId w:val="15"/>
   </w:num>
-  <w:num w:numId="11">
-    <w:abstractNumId w:val="13"/>
-  </w:num>
-  <w:num w:numId="12">
-    <w:abstractNumId w:val="19"/>
-  </w:num>
-  <w:num w:numId="13">
-    <w:abstractNumId w:val="20"/>
-  </w:num>
-  <w:num w:numId="14">
-    <w:abstractNumId w:val="30"/>
-  </w:num>
-  <w:num w:numId="15">
-    <w:abstractNumId w:val="29"/>
-  </w:num>
-  <w:num w:numId="16">
-    <w:abstractNumId w:val="34"/>
-  </w:num>
-  <w:num w:numId="17">
-    <w:abstractNumId w:val="27"/>
-  </w:num>
-  <w:num w:numId="18">
-    <w:abstractNumId w:val="14"/>
-  </w:num>
   <w:num w:numId="19">
-    <w:abstractNumId w:val="25"/>
+    <w:abstractNumId w:val="26"/>
   </w:num>
   <w:num w:numId="20">
-    <w:abstractNumId w:val="32"/>
+    <w:abstractNumId w:val="33"/>
   </w:num>
   <w:num w:numId="21">
-    <w:abstractNumId w:val="17"/>
+    <w:abstractNumId w:val="18"/>
   </w:num>
   <w:num w:numId="22">
-    <w:abstractNumId w:val="38"/>
+    <w:abstractNumId w:val="41"/>
   </w:num>
   <w:num w:numId="23">
-    <w:abstractNumId w:val="21"/>
+    <w:abstractNumId w:val="22"/>
   </w:num>
   <w:num w:numId="24">
     <w:abstractNumId w:val="6"/>
@@ -12687,16 +12832,16 @@
     <w:abstractNumId w:val="5"/>
   </w:num>
   <w:num w:numId="26">
-    <w:abstractNumId w:val="33"/>
+    <w:abstractNumId w:val="35"/>
   </w:num>
   <w:num w:numId="27">
     <w:abstractNumId w:val="4"/>
   </w:num>
   <w:num w:numId="28">
-    <w:abstractNumId w:val="28"/>
+    <w:abstractNumId w:val="29"/>
   </w:num>
   <w:num w:numId="29">
-    <w:abstractNumId w:val="16"/>
+    <w:abstractNumId w:val="17"/>
   </w:num>
   <w:num w:numId="30">
     <w:abstractNumId w:val="0"/>
@@ -12705,37 +12850,52 @@
     <w:abstractNumId w:val="10"/>
   </w:num>
   <w:num w:numId="32">
-    <w:abstractNumId w:val="24"/>
+    <w:abstractNumId w:val="25"/>
   </w:num>
   <w:num w:numId="33">
-    <w:abstractNumId w:val="26"/>
+    <w:abstractNumId w:val="27"/>
   </w:num>
   <w:num w:numId="34">
-    <w:abstractNumId w:val="35"/>
+    <w:abstractNumId w:val="38"/>
   </w:num>
   <w:num w:numId="35">
     <w:abstractNumId w:val="12"/>
   </w:num>
   <w:num w:numId="36">
-    <w:abstractNumId w:val="37"/>
+    <w:abstractNumId w:val="40"/>
   </w:num>
   <w:num w:numId="37">
-    <w:abstractNumId w:val="23"/>
+    <w:abstractNumId w:val="24"/>
   </w:num>
   <w:num w:numId="38">
-    <w:abstractNumId w:val="18"/>
+    <w:abstractNumId w:val="19"/>
   </w:num>
   <w:num w:numId="39">
-    <w:abstractNumId w:val="36"/>
+    <w:abstractNumId w:val="39"/>
   </w:num>
   <w:num w:numId="40">
     <w:abstractNumId w:val="11"/>
+  </w:num>
+  <w:num w:numId="41">
+    <w:abstractNumId w:val="42"/>
+  </w:num>
+  <w:num w:numId="42">
+    <w:abstractNumId w:val="36"/>
+  </w:num>
+  <w:num w:numId="43">
+    <w:abstractNumId w:val="13"/>
+  </w:num>
+  <w:num w:numId="44">
+    <w:abstractNumId w:val="34"/>
+  </w:num>
+  <w:num w:numId="45">
+    <w:abstractNumId w:val="43"/>
   </w:num>
 </w:numbering>
 </file>
 
 <file path=word/styles.xml><?xml version="1.0" encoding="utf-8"?>
-<w:styles xmlns:mc="http://schemas.openxmlformats.org/markup-compatibility/2006" xmlns:r="http://schemas.openxmlformats.org/officeDocument/2006/relationships" xmlns:w="http://schemas.openxmlformats.org/wordprocessingml/2006/main" xmlns:w14="http://schemas.microsoft.com/office/word/2010/wordml" xmlns:w15="http://schemas.microsoft.com/office/word/2012/wordml" xmlns:w16cid="http://schemas.microsoft.com/office/word/2016/wordml/cid" xmlns:w16se="http://schemas.microsoft.com/office/word/2015/wordml/symex" mc:Ignorable="w14 w15 w16se w16cid">
+<w:styles xmlns:mc="http://schemas.openxmlformats.org/markup-compatibility/2006" xmlns:r="http://schemas.openxmlformats.org/officeDocument/2006/relationships" xmlns:w="http://schemas.openxmlformats.org/wordprocessingml/2006/main" xmlns:w14="http://schemas.microsoft.com/office/word/2010/wordml" xmlns:w15="http://schemas.microsoft.com/office/word/2012/wordml" xmlns:w16se="http://schemas.microsoft.com/office/word/2015/wordml/symex" mc:Ignorable="w14 w15 w16se">
   <w:docDefaults>
     <w:rPrDefault>
       <w:rPr>
@@ -12751,7 +12911,7 @@
       </w:pPr>
     </w:pPrDefault>
   </w:docDefaults>
-  <w:latentStyles w:defLockedState="0" w:defUIPriority="99" w:defSemiHidden="0" w:defUnhideWhenUsed="0" w:defQFormat="0" w:count="375">
+  <w:latentStyles w:defLockedState="0" w:defUIPriority="99" w:defSemiHidden="0" w:defUnhideWhenUsed="0" w:defQFormat="0" w:count="371">
     <w:lsdException w:name="Normal" w:uiPriority="0" w:qFormat="1"/>
     <w:lsdException w:name="heading 1" w:uiPriority="9" w:qFormat="1"/>
     <w:lsdException w:name="heading 2" w:semiHidden="1" w:uiPriority="9" w:unhideWhenUsed="1" w:qFormat="1"/>
@@ -13123,10 +13283,6 @@
     <w:lsdException w:name="List Table 5 Dark Accent 6" w:uiPriority="50"/>
     <w:lsdException w:name="List Table 6 Colorful Accent 6" w:uiPriority="51"/>
     <w:lsdException w:name="List Table 7 Colorful Accent 6" w:uiPriority="52"/>
-    <w:lsdException w:name="Mention" w:semiHidden="1" w:unhideWhenUsed="1"/>
-    <w:lsdException w:name="Smart Hyperlink" w:semiHidden="1" w:unhideWhenUsed="1"/>
-    <w:lsdException w:name="Hashtag" w:semiHidden="1" w:unhideWhenUsed="1"/>
-    <w:lsdException w:name="Unresolved Mention" w:semiHidden="1" w:unhideWhenUsed="1"/>
   </w:latentStyles>
   <w:style w:type="paragraph" w:default="1" w:styleId="Normal">
     <w:name w:val="Normal"/>
@@ -14998,6 +15154,13 @@
         </dgm:presLayoutVars>
       </dgm:prSet>
       <dgm:spPr/>
+      <dgm:t>
+        <a:bodyPr/>
+        <a:lstStyle/>
+        <a:p>
+          <a:endParaRPr lang="en-US"/>
+        </a:p>
+      </dgm:t>
     </dgm:pt>
     <dgm:pt modelId="{48698207-CFA5-49B1-87E0-88913E60788B}" type="pres">
       <dgm:prSet presAssocID="{5D599E23-1A66-4205-940C-5999FA96AC12}" presName="dummy" presStyleCnt="0"/>
@@ -15010,10 +15173,24 @@
         </dgm:presLayoutVars>
       </dgm:prSet>
       <dgm:spPr/>
+      <dgm:t>
+        <a:bodyPr/>
+        <a:lstStyle/>
+        <a:p>
+          <a:endParaRPr lang="en-US"/>
+        </a:p>
+      </dgm:t>
     </dgm:pt>
     <dgm:pt modelId="{DF1EBF48-44F6-4255-9C48-13FDA207779A}" type="pres">
       <dgm:prSet presAssocID="{4A7D712C-F7D3-4600-8FC7-1679820203F7}" presName="sibTrans" presStyleLbl="node1" presStyleIdx="0" presStyleCnt="4"/>
       <dgm:spPr/>
+      <dgm:t>
+        <a:bodyPr/>
+        <a:lstStyle/>
+        <a:p>
+          <a:endParaRPr lang="en-US"/>
+        </a:p>
+      </dgm:t>
     </dgm:pt>
     <dgm:pt modelId="{4843C68C-F2E0-4D4B-85E5-7CEF72CED82D}" type="pres">
       <dgm:prSet presAssocID="{B992981E-5E8B-4354-A2DD-C33576BCA25F}" presName="dummy" presStyleCnt="0"/>
@@ -15026,10 +15203,24 @@
         </dgm:presLayoutVars>
       </dgm:prSet>
       <dgm:spPr/>
+      <dgm:t>
+        <a:bodyPr/>
+        <a:lstStyle/>
+        <a:p>
+          <a:endParaRPr lang="en-US"/>
+        </a:p>
+      </dgm:t>
     </dgm:pt>
     <dgm:pt modelId="{303EC19A-7AF9-429E-B918-803D63DAD56B}" type="pres">
       <dgm:prSet presAssocID="{E626E034-824D-47E1-8278-008AC9F1B9BC}" presName="sibTrans" presStyleLbl="node1" presStyleIdx="1" presStyleCnt="4"/>
       <dgm:spPr/>
+      <dgm:t>
+        <a:bodyPr/>
+        <a:lstStyle/>
+        <a:p>
+          <a:endParaRPr lang="en-US"/>
+        </a:p>
+      </dgm:t>
     </dgm:pt>
     <dgm:pt modelId="{52D2E64D-6331-4BDC-ADC6-11F9A95CCC14}" type="pres">
       <dgm:prSet presAssocID="{87A2DA5F-0F14-40B1-9D68-21F8FF1AEE54}" presName="dummy" presStyleCnt="0"/>
@@ -15042,10 +15233,24 @@
         </dgm:presLayoutVars>
       </dgm:prSet>
       <dgm:spPr/>
+      <dgm:t>
+        <a:bodyPr/>
+        <a:lstStyle/>
+        <a:p>
+          <a:endParaRPr lang="en-US"/>
+        </a:p>
+      </dgm:t>
     </dgm:pt>
     <dgm:pt modelId="{08D78BB5-C5C9-4F46-9426-D4CAE34969F6}" type="pres">
       <dgm:prSet presAssocID="{03A4E220-3F4D-4E41-99AD-89605009B9B6}" presName="sibTrans" presStyleLbl="node1" presStyleIdx="2" presStyleCnt="4"/>
       <dgm:spPr/>
+      <dgm:t>
+        <a:bodyPr/>
+        <a:lstStyle/>
+        <a:p>
+          <a:endParaRPr lang="en-US"/>
+        </a:p>
+      </dgm:t>
     </dgm:pt>
     <dgm:pt modelId="{318155DF-A62D-4D05-911C-6C7B87913CAD}" type="pres">
       <dgm:prSet presAssocID="{41609E51-0A85-4A6C-B345-749E9A7DC36B}" presName="dummy" presStyleCnt="0"/>
@@ -15058,26 +15263,40 @@
         </dgm:presLayoutVars>
       </dgm:prSet>
       <dgm:spPr/>
+      <dgm:t>
+        <a:bodyPr/>
+        <a:lstStyle/>
+        <a:p>
+          <a:endParaRPr lang="en-US"/>
+        </a:p>
+      </dgm:t>
     </dgm:pt>
     <dgm:pt modelId="{250C8337-9B00-4A0C-99B7-538F8CAE5EF7}" type="pres">
       <dgm:prSet presAssocID="{95CAC3FC-3AEC-4C45-84CC-1C885617EF9B}" presName="sibTrans" presStyleLbl="node1" presStyleIdx="3" presStyleCnt="4"/>
       <dgm:spPr/>
+      <dgm:t>
+        <a:bodyPr/>
+        <a:lstStyle/>
+        <a:p>
+          <a:endParaRPr lang="en-US"/>
+        </a:p>
+      </dgm:t>
     </dgm:pt>
   </dgm:ptLst>
   <dgm:cxnLst>
+    <dgm:cxn modelId="{8BDADED4-B649-4A09-816E-AAF4BA37356C}" type="presOf" srcId="{5D599E23-1A66-4205-940C-5999FA96AC12}" destId="{FC57387F-8B35-47D4-8F99-754821AC6F6B}" srcOrd="0" destOrd="0" presId="urn:microsoft.com/office/officeart/2005/8/layout/cycle1"/>
+    <dgm:cxn modelId="{F0D613CE-8CE8-4D24-85E2-C56CB267CE8C}" srcId="{C6AD002D-44B3-44C4-B3D6-0963A204A8BB}" destId="{5D599E23-1A66-4205-940C-5999FA96AC12}" srcOrd="0" destOrd="0" parTransId="{AF0507F5-0087-467C-95B1-4F1CCF3EC084}" sibTransId="{4A7D712C-F7D3-4600-8FC7-1679820203F7}"/>
+    <dgm:cxn modelId="{6ECB59A7-4376-4E35-9DB4-70D73929E42A}" type="presOf" srcId="{E626E034-824D-47E1-8278-008AC9F1B9BC}" destId="{303EC19A-7AF9-429E-B918-803D63DAD56B}" srcOrd="0" destOrd="0" presId="urn:microsoft.com/office/officeart/2005/8/layout/cycle1"/>
+    <dgm:cxn modelId="{14ED0FC6-65B8-4B92-8CFD-12316813628B}" srcId="{C6AD002D-44B3-44C4-B3D6-0963A204A8BB}" destId="{87A2DA5F-0F14-40B1-9D68-21F8FF1AEE54}" srcOrd="2" destOrd="0" parTransId="{7CA884B8-C76C-47A3-8C60-DC273A0FF2BE}" sibTransId="{03A4E220-3F4D-4E41-99AD-89605009B9B6}"/>
     <dgm:cxn modelId="{004DDA0C-5F32-4025-ACCE-11DBF0DB122B}" srcId="{C6AD002D-44B3-44C4-B3D6-0963A204A8BB}" destId="{41609E51-0A85-4A6C-B345-749E9A7DC36B}" srcOrd="3" destOrd="0" parTransId="{DD57A52E-E961-4396-8047-E057B87051E9}" sibTransId="{95CAC3FC-3AEC-4C45-84CC-1C885617EF9B}"/>
+    <dgm:cxn modelId="{948DB9BB-D95E-4DAF-8889-66A60A343BE8}" type="presOf" srcId="{41609E51-0A85-4A6C-B345-749E9A7DC36B}" destId="{66C2B0AB-E039-41E8-9911-F84A909DA836}" srcOrd="0" destOrd="0" presId="urn:microsoft.com/office/officeart/2005/8/layout/cycle1"/>
+    <dgm:cxn modelId="{15A219C2-2E83-4F1C-A6EF-687293DE7946}" type="presOf" srcId="{87A2DA5F-0F14-40B1-9D68-21F8FF1AEE54}" destId="{60763056-6FD0-459B-B9D1-72693DFA9D19}" srcOrd="0" destOrd="0" presId="urn:microsoft.com/office/officeart/2005/8/layout/cycle1"/>
+    <dgm:cxn modelId="{7BACDC9E-D444-4DCD-83C2-C6C8CE25D4A9}" type="presOf" srcId="{4A7D712C-F7D3-4600-8FC7-1679820203F7}" destId="{DF1EBF48-44F6-4255-9C48-13FDA207779A}" srcOrd="0" destOrd="0" presId="urn:microsoft.com/office/officeart/2005/8/layout/cycle1"/>
     <dgm:cxn modelId="{B321AB24-5646-4693-838A-8FE5A8846D94}" type="presOf" srcId="{C6AD002D-44B3-44C4-B3D6-0963A204A8BB}" destId="{60DD1D2F-FCCB-4940-BDED-D1D85643B1FB}" srcOrd="0" destOrd="0" presId="urn:microsoft.com/office/officeart/2005/8/layout/cycle1"/>
     <dgm:cxn modelId="{A4048050-BC6E-428B-8999-A883B042D7CF}" type="presOf" srcId="{B992981E-5E8B-4354-A2DD-C33576BCA25F}" destId="{23C7772E-B410-4184-8C04-EBC8C761CD98}" srcOrd="0" destOrd="0" presId="urn:microsoft.com/office/officeart/2005/8/layout/cycle1"/>
+    <dgm:cxn modelId="{D6C80FC9-3E63-4DE1-A9D0-B1F167FEC765}" type="presOf" srcId="{03A4E220-3F4D-4E41-99AD-89605009B9B6}" destId="{08D78BB5-C5C9-4F46-9426-D4CAE34969F6}" srcOrd="0" destOrd="0" presId="urn:microsoft.com/office/officeart/2005/8/layout/cycle1"/>
     <dgm:cxn modelId="{6C888A77-C269-425E-B1A9-B6A0013C011B}" type="presOf" srcId="{95CAC3FC-3AEC-4C45-84CC-1C885617EF9B}" destId="{250C8337-9B00-4A0C-99B7-538F8CAE5EF7}" srcOrd="0" destOrd="0" presId="urn:microsoft.com/office/officeart/2005/8/layout/cycle1"/>
     <dgm:cxn modelId="{30777D9B-26B2-42B5-86F0-973D85430A23}" srcId="{C6AD002D-44B3-44C4-B3D6-0963A204A8BB}" destId="{B992981E-5E8B-4354-A2DD-C33576BCA25F}" srcOrd="1" destOrd="0" parTransId="{FABD009E-3B08-40B9-8D97-880218CA50C2}" sibTransId="{E626E034-824D-47E1-8278-008AC9F1B9BC}"/>
-    <dgm:cxn modelId="{7BACDC9E-D444-4DCD-83C2-C6C8CE25D4A9}" type="presOf" srcId="{4A7D712C-F7D3-4600-8FC7-1679820203F7}" destId="{DF1EBF48-44F6-4255-9C48-13FDA207779A}" srcOrd="0" destOrd="0" presId="urn:microsoft.com/office/officeart/2005/8/layout/cycle1"/>
-    <dgm:cxn modelId="{6ECB59A7-4376-4E35-9DB4-70D73929E42A}" type="presOf" srcId="{E626E034-824D-47E1-8278-008AC9F1B9BC}" destId="{303EC19A-7AF9-429E-B918-803D63DAD56B}" srcOrd="0" destOrd="0" presId="urn:microsoft.com/office/officeart/2005/8/layout/cycle1"/>
-    <dgm:cxn modelId="{948DB9BB-D95E-4DAF-8889-66A60A343BE8}" type="presOf" srcId="{41609E51-0A85-4A6C-B345-749E9A7DC36B}" destId="{66C2B0AB-E039-41E8-9911-F84A909DA836}" srcOrd="0" destOrd="0" presId="urn:microsoft.com/office/officeart/2005/8/layout/cycle1"/>
-    <dgm:cxn modelId="{15A219C2-2E83-4F1C-A6EF-687293DE7946}" type="presOf" srcId="{87A2DA5F-0F14-40B1-9D68-21F8FF1AEE54}" destId="{60763056-6FD0-459B-B9D1-72693DFA9D19}" srcOrd="0" destOrd="0" presId="urn:microsoft.com/office/officeart/2005/8/layout/cycle1"/>
-    <dgm:cxn modelId="{14ED0FC6-65B8-4B92-8CFD-12316813628B}" srcId="{C6AD002D-44B3-44C4-B3D6-0963A204A8BB}" destId="{87A2DA5F-0F14-40B1-9D68-21F8FF1AEE54}" srcOrd="2" destOrd="0" parTransId="{7CA884B8-C76C-47A3-8C60-DC273A0FF2BE}" sibTransId="{03A4E220-3F4D-4E41-99AD-89605009B9B6}"/>
-    <dgm:cxn modelId="{D6C80FC9-3E63-4DE1-A9D0-B1F167FEC765}" type="presOf" srcId="{03A4E220-3F4D-4E41-99AD-89605009B9B6}" destId="{08D78BB5-C5C9-4F46-9426-D4CAE34969F6}" srcOrd="0" destOrd="0" presId="urn:microsoft.com/office/officeart/2005/8/layout/cycle1"/>
-    <dgm:cxn modelId="{F0D613CE-8CE8-4D24-85E2-C56CB267CE8C}" srcId="{C6AD002D-44B3-44C4-B3D6-0963A204A8BB}" destId="{5D599E23-1A66-4205-940C-5999FA96AC12}" srcOrd="0" destOrd="0" parTransId="{AF0507F5-0087-467C-95B1-4F1CCF3EC084}" sibTransId="{4A7D712C-F7D3-4600-8FC7-1679820203F7}"/>
-    <dgm:cxn modelId="{8BDADED4-B649-4A09-816E-AAF4BA37356C}" type="presOf" srcId="{5D599E23-1A66-4205-940C-5999FA96AC12}" destId="{FC57387F-8B35-47D4-8F99-754821AC6F6B}" srcOrd="0" destOrd="0" presId="urn:microsoft.com/office/officeart/2005/8/layout/cycle1"/>
     <dgm:cxn modelId="{FA5A3801-7773-4B95-A8D5-9A798F62BB8D}" type="presParOf" srcId="{60DD1D2F-FCCB-4940-BDED-D1D85643B1FB}" destId="{48698207-CFA5-49B1-87E0-88913E60788B}" srcOrd="0" destOrd="0" presId="urn:microsoft.com/office/officeart/2005/8/layout/cycle1"/>
     <dgm:cxn modelId="{CA768C10-8C01-44F8-B136-7BCFA5BF73A4}" type="presParOf" srcId="{60DD1D2F-FCCB-4940-BDED-D1D85643B1FB}" destId="{FC57387F-8B35-47D4-8F99-754821AC6F6B}" srcOrd="1" destOrd="0" presId="urn:microsoft.com/office/officeart/2005/8/layout/cycle1"/>
     <dgm:cxn modelId="{0F548DE0-CC86-4FA4-B54F-B1F36D705EFD}" type="presParOf" srcId="{60DD1D2F-FCCB-4940-BDED-D1D85643B1FB}" destId="{DF1EBF48-44F6-4255-9C48-13FDA207779A}" srcOrd="2" destOrd="0" presId="urn:microsoft.com/office/officeart/2005/8/layout/cycle1"/>
@@ -15146,7 +15365,7 @@
         </a:bodyPr>
         <a:lstStyle/>
         <a:p>
-          <a:pPr marL="0" lvl="0" indent="0" algn="ctr" defTabSz="577850">
+          <a:pPr lvl="0" algn="ctr" defTabSz="577850">
             <a:lnSpc>
               <a:spcPct val="90000"/>
             </a:lnSpc>
@@ -15156,7 +15375,6 @@
             <a:spcAft>
               <a:spcPct val="35000"/>
             </a:spcAft>
-            <a:buNone/>
           </a:pPr>
           <a:r>
             <a:rPr lang="en-GB" sz="1300" kern="1200"/>
@@ -15262,7 +15480,7 @@
         </a:bodyPr>
         <a:lstStyle/>
         <a:p>
-          <a:pPr marL="0" lvl="0" indent="0" algn="ctr" defTabSz="577850">
+          <a:pPr lvl="0" algn="ctr" defTabSz="577850">
             <a:lnSpc>
               <a:spcPct val="90000"/>
             </a:lnSpc>
@@ -15272,7 +15490,6 @@
             <a:spcAft>
               <a:spcPct val="35000"/>
             </a:spcAft>
-            <a:buNone/>
           </a:pPr>
           <a:r>
             <a:rPr lang="en-GB" sz="1300" kern="1200"/>
@@ -15378,7 +15595,7 @@
         </a:bodyPr>
         <a:lstStyle/>
         <a:p>
-          <a:pPr marL="0" lvl="0" indent="0" algn="ctr" defTabSz="577850">
+          <a:pPr lvl="0" algn="ctr" defTabSz="577850">
             <a:lnSpc>
               <a:spcPct val="90000"/>
             </a:lnSpc>
@@ -15388,7 +15605,6 @@
             <a:spcAft>
               <a:spcPct val="35000"/>
             </a:spcAft>
-            <a:buNone/>
           </a:pPr>
           <a:r>
             <a:rPr lang="en-GB" sz="1300" kern="1200"/>
@@ -15494,7 +15710,7 @@
         </a:bodyPr>
         <a:lstStyle/>
         <a:p>
-          <a:pPr marL="0" lvl="0" indent="0" algn="ctr" defTabSz="577850">
+          <a:pPr lvl="0" algn="ctr" defTabSz="577850">
             <a:lnSpc>
               <a:spcPct val="90000"/>
             </a:lnSpc>
@@ -15504,7 +15720,6 @@
             <a:spcAft>
               <a:spcPct val="35000"/>
             </a:spcAft>
-            <a:buNone/>
           </a:pPr>
           <a:r>
             <a:rPr lang="en-GB" sz="1300" kern="1200"/>
@@ -17350,7 +17565,7 @@
 </file>
 
 <file path=customXml/itemProps1.xml><?xml version="1.0" encoding="utf-8"?>
-<ds:datastoreItem xmlns:ds="http://schemas.openxmlformats.org/officeDocument/2006/customXml" ds:itemID="{B2574C5E-EC04-400D-A8F1-6AD7211202AC}">
+<ds:datastoreItem xmlns:ds="http://schemas.openxmlformats.org/officeDocument/2006/customXml" ds:itemID="{3AD74E57-1B8C-4941-83CE-D8E7AFEFA362}">
   <ds:schemaRefs>
     <ds:schemaRef ds:uri="http://schemas.openxmlformats.org/officeDocument/2006/bibliography"/>
   </ds:schemaRefs>

</xml_diff>